<commit_message>
Adelanto del apartado de preparacion de datos en la documentación de entrega
</commit_message>
<xml_diff>
--- a/Entregable_CRISP-DM.docx
+++ b/Entregable_CRISP-DM.docx
@@ -387,7 +387,7 @@
           <w:r>
             <w:fldChar w:fldCharType="separate"/>
           </w:r>
-          <w:hyperlink w:anchor="_Toc212478106" w:history="1">
+          <w:hyperlink w:anchor="_Toc213793548" w:history="1">
             <w:r>
               <w:rPr>
                 <w:rStyle w:val="Hipervnculo"/>
@@ -414,7 +414,7 @@
                 <w:noProof/>
                 <w:webHidden/>
               </w:rPr>
-              <w:instrText xml:space="preserve"> PAGEREF _Toc212478106 \h </w:instrText>
+              <w:instrText xml:space="preserve"> PAGEREF _Toc213793548 \h </w:instrText>
             </w:r>
             <w:r>
               <w:rPr>
@@ -459,7 +459,7 @@
               <w:lang w:eastAsia="es-CO"/>
             </w:rPr>
           </w:pPr>
-          <w:hyperlink w:anchor="_Toc212478107" w:history="1">
+          <w:hyperlink w:anchor="_Toc213793549" w:history="1">
             <w:r>
               <w:rPr>
                 <w:rStyle w:val="Hipervnculo"/>
@@ -502,7 +502,7 @@
                 <w:noProof/>
                 <w:webHidden/>
               </w:rPr>
-              <w:instrText xml:space="preserve"> PAGEREF _Toc212478107 \h </w:instrText>
+              <w:instrText xml:space="preserve"> PAGEREF _Toc213793549 \h </w:instrText>
             </w:r>
             <w:r>
               <w:rPr>
@@ -547,7 +547,7 @@
               <w:lang w:eastAsia="es-CO"/>
             </w:rPr>
           </w:pPr>
-          <w:hyperlink w:anchor="_Toc212478108" w:history="1">
+          <w:hyperlink w:anchor="_Toc213793550" w:history="1">
             <w:r>
               <w:rPr>
                 <w:rStyle w:val="Hipervnculo"/>
@@ -590,7 +590,7 @@
                 <w:noProof/>
                 <w:webHidden/>
               </w:rPr>
-              <w:instrText xml:space="preserve"> PAGEREF _Toc212478108 \h </w:instrText>
+              <w:instrText xml:space="preserve"> PAGEREF _Toc213793550 \h </w:instrText>
             </w:r>
             <w:r>
               <w:rPr>
@@ -635,7 +635,7 @@
               <w:lang w:eastAsia="es-CO"/>
             </w:rPr>
           </w:pPr>
-          <w:hyperlink w:anchor="_Toc212478109" w:history="1">
+          <w:hyperlink w:anchor="_Toc213793551" w:history="1">
             <w:r>
               <w:rPr>
                 <w:rStyle w:val="Hipervnculo"/>
@@ -678,7 +678,7 @@
                 <w:noProof/>
                 <w:webHidden/>
               </w:rPr>
-              <w:instrText xml:space="preserve"> PAGEREF _Toc212478109 \h </w:instrText>
+              <w:instrText xml:space="preserve"> PAGEREF _Toc213793551 \h </w:instrText>
             </w:r>
             <w:r>
               <w:rPr>
@@ -723,7 +723,7 @@
               <w:lang w:eastAsia="es-CO"/>
             </w:rPr>
           </w:pPr>
-          <w:hyperlink w:anchor="_Toc212478110" w:history="1">
+          <w:hyperlink w:anchor="_Toc213793552" w:history="1">
             <w:r>
               <w:rPr>
                 <w:rStyle w:val="Hipervnculo"/>
@@ -766,7 +766,7 @@
                 <w:noProof/>
                 <w:webHidden/>
               </w:rPr>
-              <w:instrText xml:space="preserve"> PAGEREF _Toc212478110 \h </w:instrText>
+              <w:instrText xml:space="preserve"> PAGEREF _Toc213793552 \h </w:instrText>
             </w:r>
             <w:r>
               <w:rPr>
@@ -811,7 +811,7 @@
               <w:lang w:eastAsia="es-CO"/>
             </w:rPr>
           </w:pPr>
-          <w:hyperlink w:anchor="_Toc212478111" w:history="1">
+          <w:hyperlink w:anchor="_Toc213793553" w:history="1">
             <w:r>
               <w:rPr>
                 <w:rStyle w:val="Hipervnculo"/>
@@ -854,7 +854,7 @@
                 <w:noProof/>
                 <w:webHidden/>
               </w:rPr>
-              <w:instrText xml:space="preserve"> PAGEREF _Toc212478111 \h </w:instrText>
+              <w:instrText xml:space="preserve"> PAGEREF _Toc213793553 \h </w:instrText>
             </w:r>
             <w:r>
               <w:rPr>
@@ -899,7 +899,7 @@
               <w:lang w:eastAsia="es-CO"/>
             </w:rPr>
           </w:pPr>
-          <w:hyperlink w:anchor="_Toc212478112" w:history="1">
+          <w:hyperlink w:anchor="_Toc213793554" w:history="1">
             <w:r>
               <w:rPr>
                 <w:rStyle w:val="Hipervnculo"/>
@@ -942,7 +942,7 @@
                 <w:noProof/>
                 <w:webHidden/>
               </w:rPr>
-              <w:instrText xml:space="preserve"> PAGEREF _Toc212478112 \h </w:instrText>
+              <w:instrText xml:space="preserve"> PAGEREF _Toc213793554 \h </w:instrText>
             </w:r>
             <w:r>
               <w:rPr>
@@ -987,7 +987,7 @@
               <w:lang w:eastAsia="es-CO"/>
             </w:rPr>
           </w:pPr>
-          <w:hyperlink w:anchor="_Toc212478113" w:history="1">
+          <w:hyperlink w:anchor="_Toc213793555" w:history="1">
             <w:r>
               <w:rPr>
                 <w:rStyle w:val="Hipervnculo"/>
@@ -1030,7 +1030,7 @@
                 <w:noProof/>
                 <w:webHidden/>
               </w:rPr>
-              <w:instrText xml:space="preserve"> PAGEREF _Toc212478113 \h </w:instrText>
+              <w:instrText xml:space="preserve"> PAGEREF _Toc213793555 \h </w:instrText>
             </w:r>
             <w:r>
               <w:rPr>
@@ -1075,7 +1075,7 @@
               <w:lang w:eastAsia="es-CO"/>
             </w:rPr>
           </w:pPr>
-          <w:hyperlink w:anchor="_Toc212478114" w:history="1">
+          <w:hyperlink w:anchor="_Toc213793556" w:history="1">
             <w:r>
               <w:rPr>
                 <w:rStyle w:val="Hipervnculo"/>
@@ -1118,7 +1118,7 @@
                 <w:noProof/>
                 <w:webHidden/>
               </w:rPr>
-              <w:instrText xml:space="preserve"> PAGEREF _Toc212478114 \h </w:instrText>
+              <w:instrText xml:space="preserve"> PAGEREF _Toc213793556 \h </w:instrText>
             </w:r>
             <w:r>
               <w:rPr>
@@ -1163,7 +1163,7 @@
               <w:lang w:eastAsia="es-CO"/>
             </w:rPr>
           </w:pPr>
-          <w:hyperlink w:anchor="_Toc212478115" w:history="1">
+          <w:hyperlink w:anchor="_Toc213793557" w:history="1">
             <w:r>
               <w:rPr>
                 <w:rStyle w:val="Hipervnculo"/>
@@ -1206,7 +1206,7 @@
                 <w:noProof/>
                 <w:webHidden/>
               </w:rPr>
-              <w:instrText xml:space="preserve"> PAGEREF _Toc212478115 \h </w:instrText>
+              <w:instrText xml:space="preserve"> PAGEREF _Toc213793557 \h </w:instrText>
             </w:r>
             <w:r>
               <w:rPr>
@@ -1251,7 +1251,7 @@
               <w:lang w:eastAsia="es-CO"/>
             </w:rPr>
           </w:pPr>
-          <w:hyperlink w:anchor="_Toc212478116" w:history="1">
+          <w:hyperlink w:anchor="_Toc213793558" w:history="1">
             <w:r>
               <w:rPr>
                 <w:rStyle w:val="Hipervnculo"/>
@@ -1294,7 +1294,7 @@
                 <w:noProof/>
                 <w:webHidden/>
               </w:rPr>
-              <w:instrText xml:space="preserve"> PAGEREF _Toc212478116 \h </w:instrText>
+              <w:instrText xml:space="preserve"> PAGEREF _Toc213793558 \h </w:instrText>
             </w:r>
             <w:r>
               <w:rPr>
@@ -1339,7 +1339,7 @@
               <w:lang w:eastAsia="es-CO"/>
             </w:rPr>
           </w:pPr>
-          <w:hyperlink w:anchor="_Toc212478117" w:history="1">
+          <w:hyperlink w:anchor="_Toc213793559" w:history="1">
             <w:r>
               <w:rPr>
                 <w:rStyle w:val="Hipervnculo"/>
@@ -1382,7 +1382,7 @@
                 <w:noProof/>
                 <w:webHidden/>
               </w:rPr>
-              <w:instrText xml:space="preserve"> PAGEREF _Toc212478117 \h </w:instrText>
+              <w:instrText xml:space="preserve"> PAGEREF _Toc213793559 \h </w:instrText>
             </w:r>
             <w:r>
               <w:rPr>
@@ -1403,6 +1403,710 @@
                 <w:webHidden/>
               </w:rPr>
               <w:t>12</w:t>
+            </w:r>
+            <w:r>
+              <w:rPr>
+                <w:noProof/>
+                <w:webHidden/>
+              </w:rPr>
+              <w:fldChar w:fldCharType="end"/>
+            </w:r>
+          </w:hyperlink>
+        </w:p>
+        <w:p>
+          <w:pPr>
+            <w:pStyle w:val="TDC2"/>
+            <w:tabs>
+              <w:tab w:val="left" w:pos="1680"/>
+              <w:tab w:val="right" w:leader="dot" w:pos="9394"/>
+            </w:tabs>
+            <w:rPr>
+              <w:rFonts w:asciiTheme="minorHAnsi" w:eastAsiaTheme="minorEastAsia" w:hAnsiTheme="minorHAnsi"/>
+              <w:noProof/>
+              <w:szCs w:val="24"/>
+              <w:lang w:eastAsia="es-CO"/>
+            </w:rPr>
+          </w:pPr>
+          <w:hyperlink w:anchor="_Toc213793560" w:history="1">
+            <w:r>
+              <w:rPr>
+                <w:rStyle w:val="Hipervnculo"/>
+                <w:noProof/>
+              </w:rPr>
+              <w:t>3.1.</w:t>
+            </w:r>
+            <w:r>
+              <w:rPr>
+                <w:rFonts w:asciiTheme="minorHAnsi" w:eastAsiaTheme="minorEastAsia" w:hAnsiTheme="minorHAnsi"/>
+                <w:noProof/>
+                <w:szCs w:val="24"/>
+                <w:lang w:eastAsia="es-CO"/>
+              </w:rPr>
+              <w:tab/>
+            </w:r>
+            <w:r>
+              <w:rPr>
+                <w:rStyle w:val="Hipervnculo"/>
+                <w:noProof/>
+              </w:rPr>
+              <w:t>Integración de los datos</w:t>
+            </w:r>
+            <w:r>
+              <w:rPr>
+                <w:noProof/>
+                <w:webHidden/>
+              </w:rPr>
+              <w:tab/>
+            </w:r>
+            <w:r>
+              <w:rPr>
+                <w:noProof/>
+                <w:webHidden/>
+              </w:rPr>
+              <w:fldChar w:fldCharType="begin"/>
+            </w:r>
+            <w:r>
+              <w:rPr>
+                <w:noProof/>
+                <w:webHidden/>
+              </w:rPr>
+              <w:instrText xml:space="preserve"> PAGEREF _Toc213793560 \h </w:instrText>
+            </w:r>
+            <w:r>
+              <w:rPr>
+                <w:noProof/>
+                <w:webHidden/>
+              </w:rPr>
+            </w:r>
+            <w:r>
+              <w:rPr>
+                <w:noProof/>
+                <w:webHidden/>
+              </w:rPr>
+              <w:fldChar w:fldCharType="separate"/>
+            </w:r>
+            <w:r>
+              <w:rPr>
+                <w:noProof/>
+                <w:webHidden/>
+              </w:rPr>
+              <w:t>12</w:t>
+            </w:r>
+            <w:r>
+              <w:rPr>
+                <w:noProof/>
+                <w:webHidden/>
+              </w:rPr>
+              <w:fldChar w:fldCharType="end"/>
+            </w:r>
+          </w:hyperlink>
+        </w:p>
+        <w:p>
+          <w:pPr>
+            <w:pStyle w:val="TDC2"/>
+            <w:tabs>
+              <w:tab w:val="left" w:pos="1680"/>
+              <w:tab w:val="right" w:leader="dot" w:pos="9394"/>
+            </w:tabs>
+            <w:rPr>
+              <w:rFonts w:asciiTheme="minorHAnsi" w:eastAsiaTheme="minorEastAsia" w:hAnsiTheme="minorHAnsi"/>
+              <w:noProof/>
+              <w:szCs w:val="24"/>
+              <w:lang w:eastAsia="es-CO"/>
+            </w:rPr>
+          </w:pPr>
+          <w:hyperlink w:anchor="_Toc213793561" w:history="1">
+            <w:r>
+              <w:rPr>
+                <w:rStyle w:val="Hipervnculo"/>
+                <w:noProof/>
+              </w:rPr>
+              <w:t>3.2.</w:t>
+            </w:r>
+            <w:r>
+              <w:rPr>
+                <w:rFonts w:asciiTheme="minorHAnsi" w:eastAsiaTheme="minorEastAsia" w:hAnsiTheme="minorHAnsi"/>
+                <w:noProof/>
+                <w:szCs w:val="24"/>
+                <w:lang w:eastAsia="es-CO"/>
+              </w:rPr>
+              <w:tab/>
+            </w:r>
+            <w:r>
+              <w:rPr>
+                <w:rStyle w:val="Hipervnculo"/>
+                <w:noProof/>
+              </w:rPr>
+              <w:t>Selección de variables</w:t>
+            </w:r>
+            <w:r>
+              <w:rPr>
+                <w:noProof/>
+                <w:webHidden/>
+              </w:rPr>
+              <w:tab/>
+            </w:r>
+            <w:r>
+              <w:rPr>
+                <w:noProof/>
+                <w:webHidden/>
+              </w:rPr>
+              <w:fldChar w:fldCharType="begin"/>
+            </w:r>
+            <w:r>
+              <w:rPr>
+                <w:noProof/>
+                <w:webHidden/>
+              </w:rPr>
+              <w:instrText xml:space="preserve"> PAGEREF _Toc213793561 \h </w:instrText>
+            </w:r>
+            <w:r>
+              <w:rPr>
+                <w:noProof/>
+                <w:webHidden/>
+              </w:rPr>
+            </w:r>
+            <w:r>
+              <w:rPr>
+                <w:noProof/>
+                <w:webHidden/>
+              </w:rPr>
+              <w:fldChar w:fldCharType="separate"/>
+            </w:r>
+            <w:r>
+              <w:rPr>
+                <w:noProof/>
+                <w:webHidden/>
+              </w:rPr>
+              <w:t>13</w:t>
+            </w:r>
+            <w:r>
+              <w:rPr>
+                <w:noProof/>
+                <w:webHidden/>
+              </w:rPr>
+              <w:fldChar w:fldCharType="end"/>
+            </w:r>
+          </w:hyperlink>
+        </w:p>
+        <w:p>
+          <w:pPr>
+            <w:pStyle w:val="TDC2"/>
+            <w:tabs>
+              <w:tab w:val="left" w:pos="1680"/>
+              <w:tab w:val="right" w:leader="dot" w:pos="9394"/>
+            </w:tabs>
+            <w:rPr>
+              <w:rFonts w:asciiTheme="minorHAnsi" w:eastAsiaTheme="minorEastAsia" w:hAnsiTheme="minorHAnsi"/>
+              <w:noProof/>
+              <w:szCs w:val="24"/>
+              <w:lang w:eastAsia="es-CO"/>
+            </w:rPr>
+          </w:pPr>
+          <w:hyperlink w:anchor="_Toc213793562" w:history="1">
+            <w:r>
+              <w:rPr>
+                <w:rStyle w:val="Hipervnculo"/>
+                <w:noProof/>
+              </w:rPr>
+              <w:t>3.3.</w:t>
+            </w:r>
+            <w:r>
+              <w:rPr>
+                <w:rFonts w:asciiTheme="minorHAnsi" w:eastAsiaTheme="minorEastAsia" w:hAnsiTheme="minorHAnsi"/>
+                <w:noProof/>
+                <w:szCs w:val="24"/>
+                <w:lang w:eastAsia="es-CO"/>
+              </w:rPr>
+              <w:tab/>
+            </w:r>
+            <w:r>
+              <w:rPr>
+                <w:rStyle w:val="Hipervnculo"/>
+                <w:noProof/>
+              </w:rPr>
+              <w:t>Estadística Descriptiva</w:t>
+            </w:r>
+            <w:r>
+              <w:rPr>
+                <w:noProof/>
+                <w:webHidden/>
+              </w:rPr>
+              <w:tab/>
+            </w:r>
+            <w:r>
+              <w:rPr>
+                <w:noProof/>
+                <w:webHidden/>
+              </w:rPr>
+              <w:fldChar w:fldCharType="begin"/>
+            </w:r>
+            <w:r>
+              <w:rPr>
+                <w:noProof/>
+                <w:webHidden/>
+              </w:rPr>
+              <w:instrText xml:space="preserve"> PAGEREF _Toc213793562 \h </w:instrText>
+            </w:r>
+            <w:r>
+              <w:rPr>
+                <w:noProof/>
+                <w:webHidden/>
+              </w:rPr>
+            </w:r>
+            <w:r>
+              <w:rPr>
+                <w:noProof/>
+                <w:webHidden/>
+              </w:rPr>
+              <w:fldChar w:fldCharType="separate"/>
+            </w:r>
+            <w:r>
+              <w:rPr>
+                <w:noProof/>
+                <w:webHidden/>
+              </w:rPr>
+              <w:t>14</w:t>
+            </w:r>
+            <w:r>
+              <w:rPr>
+                <w:noProof/>
+                <w:webHidden/>
+              </w:rPr>
+              <w:fldChar w:fldCharType="end"/>
+            </w:r>
+          </w:hyperlink>
+        </w:p>
+        <w:p>
+          <w:pPr>
+            <w:pStyle w:val="TDC2"/>
+            <w:tabs>
+              <w:tab w:val="left" w:pos="1680"/>
+              <w:tab w:val="right" w:leader="dot" w:pos="9394"/>
+            </w:tabs>
+            <w:rPr>
+              <w:rFonts w:asciiTheme="minorHAnsi" w:eastAsiaTheme="minorEastAsia" w:hAnsiTheme="minorHAnsi"/>
+              <w:noProof/>
+              <w:szCs w:val="24"/>
+              <w:lang w:eastAsia="es-CO"/>
+            </w:rPr>
+          </w:pPr>
+          <w:hyperlink w:anchor="_Toc213793563" w:history="1">
+            <w:r>
+              <w:rPr>
+                <w:rStyle w:val="Hipervnculo"/>
+                <w:noProof/>
+              </w:rPr>
+              <w:t>3.4</w:t>
+            </w:r>
+            <w:r>
+              <w:rPr>
+                <w:rFonts w:asciiTheme="minorHAnsi" w:eastAsiaTheme="minorEastAsia" w:hAnsiTheme="minorHAnsi"/>
+                <w:noProof/>
+                <w:szCs w:val="24"/>
+                <w:lang w:eastAsia="es-CO"/>
+              </w:rPr>
+              <w:tab/>
+            </w:r>
+            <w:r>
+              <w:rPr>
+                <w:rStyle w:val="Hipervnculo"/>
+                <w:noProof/>
+              </w:rPr>
+              <w:t>Limpieza de atípicos</w:t>
+            </w:r>
+            <w:r>
+              <w:rPr>
+                <w:noProof/>
+                <w:webHidden/>
+              </w:rPr>
+              <w:tab/>
+            </w:r>
+            <w:r>
+              <w:rPr>
+                <w:noProof/>
+                <w:webHidden/>
+              </w:rPr>
+              <w:fldChar w:fldCharType="begin"/>
+            </w:r>
+            <w:r>
+              <w:rPr>
+                <w:noProof/>
+                <w:webHidden/>
+              </w:rPr>
+              <w:instrText xml:space="preserve"> PAGEREF _Toc213793563 \h </w:instrText>
+            </w:r>
+            <w:r>
+              <w:rPr>
+                <w:noProof/>
+                <w:webHidden/>
+              </w:rPr>
+            </w:r>
+            <w:r>
+              <w:rPr>
+                <w:noProof/>
+                <w:webHidden/>
+              </w:rPr>
+              <w:fldChar w:fldCharType="separate"/>
+            </w:r>
+            <w:r>
+              <w:rPr>
+                <w:noProof/>
+                <w:webHidden/>
+              </w:rPr>
+              <w:t>15</w:t>
+            </w:r>
+            <w:r>
+              <w:rPr>
+                <w:noProof/>
+                <w:webHidden/>
+              </w:rPr>
+              <w:fldChar w:fldCharType="end"/>
+            </w:r>
+          </w:hyperlink>
+        </w:p>
+        <w:p>
+          <w:pPr>
+            <w:pStyle w:val="TDC2"/>
+            <w:tabs>
+              <w:tab w:val="left" w:pos="1680"/>
+              <w:tab w:val="right" w:leader="dot" w:pos="9394"/>
+            </w:tabs>
+            <w:rPr>
+              <w:rFonts w:asciiTheme="minorHAnsi" w:eastAsiaTheme="minorEastAsia" w:hAnsiTheme="minorHAnsi"/>
+              <w:noProof/>
+              <w:szCs w:val="24"/>
+              <w:lang w:eastAsia="es-CO"/>
+            </w:rPr>
+          </w:pPr>
+          <w:hyperlink w:anchor="_Toc213793564" w:history="1">
+            <w:r>
+              <w:rPr>
+                <w:rStyle w:val="Hipervnculo"/>
+                <w:noProof/>
+              </w:rPr>
+              <w:t>3.5</w:t>
+            </w:r>
+            <w:r>
+              <w:rPr>
+                <w:rFonts w:asciiTheme="minorHAnsi" w:eastAsiaTheme="minorEastAsia" w:hAnsiTheme="minorHAnsi"/>
+                <w:noProof/>
+                <w:szCs w:val="24"/>
+                <w:lang w:eastAsia="es-CO"/>
+              </w:rPr>
+              <w:tab/>
+            </w:r>
+            <w:r>
+              <w:rPr>
+                <w:rStyle w:val="Hipervnculo"/>
+                <w:noProof/>
+              </w:rPr>
+              <w:t>Limpieza de nulos</w:t>
+            </w:r>
+            <w:r>
+              <w:rPr>
+                <w:noProof/>
+                <w:webHidden/>
+              </w:rPr>
+              <w:tab/>
+            </w:r>
+            <w:r>
+              <w:rPr>
+                <w:noProof/>
+                <w:webHidden/>
+              </w:rPr>
+              <w:fldChar w:fldCharType="begin"/>
+            </w:r>
+            <w:r>
+              <w:rPr>
+                <w:noProof/>
+                <w:webHidden/>
+              </w:rPr>
+              <w:instrText xml:space="preserve"> PAGEREF _Toc213793564 \h </w:instrText>
+            </w:r>
+            <w:r>
+              <w:rPr>
+                <w:noProof/>
+                <w:webHidden/>
+              </w:rPr>
+            </w:r>
+            <w:r>
+              <w:rPr>
+                <w:noProof/>
+                <w:webHidden/>
+              </w:rPr>
+              <w:fldChar w:fldCharType="separate"/>
+            </w:r>
+            <w:r>
+              <w:rPr>
+                <w:noProof/>
+                <w:webHidden/>
+              </w:rPr>
+              <w:t>16</w:t>
+            </w:r>
+            <w:r>
+              <w:rPr>
+                <w:noProof/>
+                <w:webHidden/>
+              </w:rPr>
+              <w:fldChar w:fldCharType="end"/>
+            </w:r>
+          </w:hyperlink>
+        </w:p>
+        <w:p>
+          <w:pPr>
+            <w:pStyle w:val="TDC2"/>
+            <w:tabs>
+              <w:tab w:val="left" w:pos="1680"/>
+              <w:tab w:val="right" w:leader="dot" w:pos="9394"/>
+            </w:tabs>
+            <w:rPr>
+              <w:rFonts w:asciiTheme="minorHAnsi" w:eastAsiaTheme="minorEastAsia" w:hAnsiTheme="minorHAnsi"/>
+              <w:noProof/>
+              <w:szCs w:val="24"/>
+              <w:lang w:eastAsia="es-CO"/>
+            </w:rPr>
+          </w:pPr>
+          <w:hyperlink w:anchor="_Toc213793565" w:history="1">
+            <w:r>
+              <w:rPr>
+                <w:rStyle w:val="Hipervnculo"/>
+                <w:noProof/>
+              </w:rPr>
+              <w:t>3.6</w:t>
+            </w:r>
+            <w:r>
+              <w:rPr>
+                <w:rFonts w:asciiTheme="minorHAnsi" w:eastAsiaTheme="minorEastAsia" w:hAnsiTheme="minorHAnsi"/>
+                <w:noProof/>
+                <w:szCs w:val="24"/>
+                <w:lang w:eastAsia="es-CO"/>
+              </w:rPr>
+              <w:tab/>
+            </w:r>
+            <w:r>
+              <w:rPr>
+                <w:rStyle w:val="Hipervnculo"/>
+                <w:noProof/>
+              </w:rPr>
+              <w:t>Análisis de correlaciones para redundancia}</w:t>
+            </w:r>
+            <w:r>
+              <w:rPr>
+                <w:noProof/>
+                <w:webHidden/>
+              </w:rPr>
+              <w:tab/>
+            </w:r>
+            <w:r>
+              <w:rPr>
+                <w:noProof/>
+                <w:webHidden/>
+              </w:rPr>
+              <w:fldChar w:fldCharType="begin"/>
+            </w:r>
+            <w:r>
+              <w:rPr>
+                <w:noProof/>
+                <w:webHidden/>
+              </w:rPr>
+              <w:instrText xml:space="preserve"> PAGEREF _Toc213793565 \h </w:instrText>
+            </w:r>
+            <w:r>
+              <w:rPr>
+                <w:noProof/>
+                <w:webHidden/>
+              </w:rPr>
+            </w:r>
+            <w:r>
+              <w:rPr>
+                <w:noProof/>
+                <w:webHidden/>
+              </w:rPr>
+              <w:fldChar w:fldCharType="separate"/>
+            </w:r>
+            <w:r>
+              <w:rPr>
+                <w:noProof/>
+                <w:webHidden/>
+              </w:rPr>
+              <w:t>17</w:t>
+            </w:r>
+            <w:r>
+              <w:rPr>
+                <w:noProof/>
+                <w:webHidden/>
+              </w:rPr>
+              <w:fldChar w:fldCharType="end"/>
+            </w:r>
+          </w:hyperlink>
+        </w:p>
+        <w:p>
+          <w:pPr>
+            <w:pStyle w:val="TDC2"/>
+            <w:tabs>
+              <w:tab w:val="left" w:pos="1680"/>
+              <w:tab w:val="right" w:leader="dot" w:pos="9394"/>
+            </w:tabs>
+            <w:rPr>
+              <w:rFonts w:asciiTheme="minorHAnsi" w:eastAsiaTheme="minorEastAsia" w:hAnsiTheme="minorHAnsi"/>
+              <w:noProof/>
+              <w:szCs w:val="24"/>
+              <w:lang w:eastAsia="es-CO"/>
+            </w:rPr>
+          </w:pPr>
+          <w:hyperlink w:anchor="_Toc213793566" w:history="1">
+            <w:r>
+              <w:rPr>
+                <w:rStyle w:val="Hipervnculo"/>
+                <w:noProof/>
+              </w:rPr>
+              <w:t>3.7</w:t>
+            </w:r>
+            <w:r>
+              <w:rPr>
+                <w:rFonts w:asciiTheme="minorHAnsi" w:eastAsiaTheme="minorEastAsia" w:hAnsiTheme="minorHAnsi"/>
+                <w:noProof/>
+                <w:szCs w:val="24"/>
+                <w:lang w:eastAsia="es-CO"/>
+              </w:rPr>
+              <w:tab/>
+            </w:r>
+            <w:r>
+              <w:rPr>
+                <w:rStyle w:val="Hipervnculo"/>
+                <w:noProof/>
+              </w:rPr>
+              <w:t>Análisis de correlaciones para irrelevancia (predicciones)</w:t>
+            </w:r>
+            <w:r>
+              <w:rPr>
+                <w:noProof/>
+                <w:webHidden/>
+              </w:rPr>
+              <w:tab/>
+            </w:r>
+            <w:r>
+              <w:rPr>
+                <w:noProof/>
+                <w:webHidden/>
+              </w:rPr>
+              <w:fldChar w:fldCharType="begin"/>
+            </w:r>
+            <w:r>
+              <w:rPr>
+                <w:noProof/>
+                <w:webHidden/>
+              </w:rPr>
+              <w:instrText xml:space="preserve"> PAGEREF _Toc213793566 \h </w:instrText>
+            </w:r>
+            <w:r>
+              <w:rPr>
+                <w:noProof/>
+                <w:webHidden/>
+              </w:rPr>
+            </w:r>
+            <w:r>
+              <w:rPr>
+                <w:noProof/>
+                <w:webHidden/>
+              </w:rPr>
+              <w:fldChar w:fldCharType="separate"/>
+            </w:r>
+            <w:r>
+              <w:rPr>
+                <w:noProof/>
+                <w:webHidden/>
+              </w:rPr>
+              <w:t>18</w:t>
+            </w:r>
+            <w:r>
+              <w:rPr>
+                <w:noProof/>
+                <w:webHidden/>
+              </w:rPr>
+              <w:fldChar w:fldCharType="end"/>
+            </w:r>
+          </w:hyperlink>
+        </w:p>
+        <w:p>
+          <w:pPr>
+            <w:pStyle w:val="TDC2"/>
+            <w:tabs>
+              <w:tab w:val="left" w:pos="1680"/>
+              <w:tab w:val="right" w:leader="dot" w:pos="9394"/>
+            </w:tabs>
+            <w:rPr>
+              <w:rFonts w:asciiTheme="minorHAnsi" w:eastAsiaTheme="minorEastAsia" w:hAnsiTheme="minorHAnsi"/>
+              <w:noProof/>
+              <w:szCs w:val="24"/>
+              <w:lang w:eastAsia="es-CO"/>
+            </w:rPr>
+          </w:pPr>
+          <w:hyperlink w:anchor="_Toc213793567" w:history="1">
+            <w:r>
+              <w:rPr>
+                <w:rStyle w:val="Hipervnculo"/>
+                <w:noProof/>
+              </w:rPr>
+              <w:t>3.8</w:t>
+            </w:r>
+            <w:r>
+              <w:rPr>
+                <w:rFonts w:asciiTheme="minorHAnsi" w:eastAsiaTheme="minorEastAsia" w:hAnsiTheme="minorHAnsi"/>
+                <w:noProof/>
+                <w:szCs w:val="24"/>
+                <w:lang w:eastAsia="es-CO"/>
+              </w:rPr>
+              <w:tab/>
+            </w:r>
+            <w:r>
+              <w:rPr>
+                <w:rStyle w:val="Hipervnculo"/>
+                <w:noProof/>
+              </w:rPr>
+              <w:t>Balanceo (clasificación</w:t>
+            </w:r>
+            <w:r>
+              <w:rPr>
+                <w:noProof/>
+                <w:webHidden/>
+              </w:rPr>
+              <w:tab/>
+            </w:r>
+            <w:r>
+              <w:rPr>
+                <w:noProof/>
+                <w:webHidden/>
+              </w:rPr>
+              <w:fldChar w:fldCharType="begin"/>
+            </w:r>
+            <w:r>
+              <w:rPr>
+                <w:noProof/>
+                <w:webHidden/>
+              </w:rPr>
+              <w:instrText xml:space="preserve"> PAGEREF _Toc213793567 \h </w:instrText>
+            </w:r>
+            <w:r>
+              <w:rPr>
+                <w:noProof/>
+                <w:webHidden/>
+              </w:rPr>
+            </w:r>
+            <w:r>
+              <w:rPr>
+                <w:noProof/>
+                <w:webHidden/>
+              </w:rPr>
+              <w:fldChar w:fldCharType="separate"/>
+            </w:r>
+            <w:r>
+              <w:rPr>
+                <w:noProof/>
+                <w:webHidden/>
+              </w:rPr>
+              <w:t>18</w:t>
             </w:r>
             <w:r>
               <w:rPr>
@@ -1467,100 +2171,10 @@
     </w:p>
     <w:p>
       <w:pPr>
-        <w:spacing w:line="240" w:lineRule="auto"/>
-        <w:ind w:firstLine="0"/>
-        <w:rPr>
-          <w:b/>
-          <w:bCs/>
-        </w:rPr>
-      </w:pPr>
-    </w:p>
-    <w:p>
-      <w:pPr>
-        <w:spacing w:line="240" w:lineRule="auto"/>
-        <w:ind w:firstLine="0"/>
-        <w:rPr>
-          <w:b/>
-          <w:bCs/>
-        </w:rPr>
-      </w:pPr>
-    </w:p>
-    <w:p>
-      <w:pPr>
-        <w:spacing w:line="240" w:lineRule="auto"/>
-        <w:ind w:firstLine="0"/>
-        <w:rPr>
-          <w:b/>
-          <w:bCs/>
-        </w:rPr>
-      </w:pPr>
-    </w:p>
-    <w:p>
-      <w:pPr>
-        <w:spacing w:line="240" w:lineRule="auto"/>
-        <w:ind w:firstLine="0"/>
-        <w:rPr>
-          <w:b/>
-          <w:bCs/>
-        </w:rPr>
-      </w:pPr>
-    </w:p>
-    <w:p>
-      <w:pPr>
-        <w:spacing w:line="240" w:lineRule="auto"/>
-        <w:ind w:firstLine="0"/>
-        <w:rPr>
-          <w:b/>
-          <w:bCs/>
-        </w:rPr>
-      </w:pPr>
-    </w:p>
-    <w:p>
-      <w:pPr>
-        <w:spacing w:line="240" w:lineRule="auto"/>
-        <w:ind w:firstLine="0"/>
-        <w:rPr>
-          <w:b/>
-          <w:bCs/>
-        </w:rPr>
-      </w:pPr>
-    </w:p>
-    <w:p>
-      <w:pPr>
-        <w:spacing w:line="240" w:lineRule="auto"/>
-        <w:ind w:firstLine="0"/>
-        <w:rPr>
-          <w:b/>
-          <w:bCs/>
-        </w:rPr>
-      </w:pPr>
-    </w:p>
-    <w:p>
-      <w:pPr>
-        <w:spacing w:line="240" w:lineRule="auto"/>
-        <w:ind w:firstLine="0"/>
-        <w:rPr>
-          <w:b/>
-          <w:bCs/>
-        </w:rPr>
-      </w:pPr>
-    </w:p>
-    <w:p>
-      <w:pPr>
-        <w:spacing w:line="240" w:lineRule="auto"/>
-        <w:ind w:firstLine="0"/>
-        <w:rPr>
-          <w:b/>
-          <w:bCs/>
-        </w:rPr>
-      </w:pPr>
-    </w:p>
-    <w:p>
-      <w:pPr>
         <w:pStyle w:val="Ttulo1"/>
         <w:jc w:val="center"/>
       </w:pPr>
-      <w:bookmarkStart w:id="0" w:name="_Toc212478106"/>
+      <w:bookmarkStart w:id="0" w:name="_Toc213793548"/>
       <w:r>
         <w:lastRenderedPageBreak/>
         <w:t>METODOLOGIA CRISP-DM</w:t>
@@ -1575,7 +2189,7 @@
           <w:numId w:val="2"/>
         </w:numPr>
       </w:pPr>
-      <w:bookmarkStart w:id="1" w:name="_Toc212478107"/>
+      <w:bookmarkStart w:id="1" w:name="_Toc213793549"/>
       <w:r>
         <w:t>ENTENDIMIENTO DEL NEGOCIO</w:t>
       </w:r>
@@ -1589,7 +2203,7 @@
           <w:numId w:val="4"/>
         </w:numPr>
       </w:pPr>
-      <w:bookmarkStart w:id="2" w:name="_Toc212478108"/>
+      <w:bookmarkStart w:id="2" w:name="_Toc213793550"/>
       <w:r>
         <w:t>DESCRIPCIÓN DEL NEGOCIO</w:t>
       </w:r>
@@ -1633,7 +2247,7 @@
           <w:numId w:val="4"/>
         </w:numPr>
       </w:pPr>
-      <w:bookmarkStart w:id="3" w:name="_Toc212478109"/>
+      <w:bookmarkStart w:id="3" w:name="_Toc213793551"/>
       <w:r>
         <w:t>DESCRIPCIÓN DEL PROBLEMA</w:t>
       </w:r>
@@ -1674,7 +2288,7 @@
           <w:numId w:val="4"/>
         </w:numPr>
       </w:pPr>
-      <w:bookmarkStart w:id="4" w:name="_Toc212478110"/>
+      <w:bookmarkStart w:id="4" w:name="_Toc213793552"/>
       <w:r>
         <w:t>OBJETIVOS DE LA MINERIA</w:t>
       </w:r>
@@ -1735,7 +2349,16 @@
         <w:t>Aplicar</w:t>
       </w:r>
       <w:r>
-        <w:t xml:space="preserve"> una estrategia formal de modelamiento que incluya división de datos, balanceo del 70% del conjunto de entrenamiento (en caso de desbalance), validación cruzada, y la ejecución de mínimo tres algoritmos supervisados clásicos (por ejemplo: Regresión Logística, Árboles de Decisión, SVM).</w:t>
+        <w:t xml:space="preserve"> una estrategia formal de modelamiento que incluya división de datos, balanceo del 70% del conjunto de entrenamiento (en caso de desbalance), validación cruzada, y la ejecución de mínimo tres algoritmos supervisados clásicos (</w:t>
+      </w:r>
+      <w:r>
+        <w:rPr>
+          <w:highlight w:val="yellow"/>
+        </w:rPr>
+        <w:t>por ejemplo: Regresión Logística, Árboles de Decisión, SVM</w:t>
+      </w:r>
+      <w:r>
+        <w:t>).</w:t>
       </w:r>
     </w:p>
     <w:p>
@@ -1933,7 +2556,7 @@
           <w:numId w:val="4"/>
         </w:numPr>
       </w:pPr>
-      <w:bookmarkStart w:id="5" w:name="_Toc212478111"/>
+      <w:bookmarkStart w:id="5" w:name="_Toc213793553"/>
       <w:r>
         <w:t>DISEÑO DE SOLUCIÓN</w:t>
       </w:r>
@@ -2327,7 +2950,7 @@
           <w:numId w:val="4"/>
         </w:numPr>
       </w:pPr>
-      <w:bookmarkStart w:id="6" w:name="_Toc212478112"/>
+      <w:bookmarkStart w:id="6" w:name="_Toc213793554"/>
       <w:r>
         <w:lastRenderedPageBreak/>
         <w:t>RECURSOS PARA CREACIÓN DEL MODELO Y PARA DESPLIEGUE</w:t>
@@ -2969,7 +3592,7 @@
           <w:numId w:val="4"/>
         </w:numPr>
       </w:pPr>
-      <w:bookmarkStart w:id="7" w:name="_Toc212478113"/>
+      <w:bookmarkStart w:id="7" w:name="_Toc213793555"/>
       <w:r>
         <w:t>ENTENDIMIENTO DE LOS DATOS</w:t>
       </w:r>
@@ -2983,7 +3606,7 @@
           <w:numId w:val="4"/>
         </w:numPr>
       </w:pPr>
-      <w:bookmarkStart w:id="8" w:name="_Toc212478114"/>
+      <w:bookmarkStart w:id="8" w:name="_Toc213793556"/>
       <w:r>
         <w:t>CICLO DE LOS DATOS</w:t>
       </w:r>
@@ -3104,7 +3727,7 @@
           <w:numId w:val="4"/>
         </w:numPr>
       </w:pPr>
-      <w:bookmarkStart w:id="9" w:name="_Toc212478115"/>
+      <w:bookmarkStart w:id="9" w:name="_Toc213793557"/>
       <w:r>
         <w:t>DICCIONARIO DE DATOS</w:t>
       </w:r>
@@ -4839,7 +5462,7 @@
           <w:numId w:val="4"/>
         </w:numPr>
       </w:pPr>
-      <w:bookmarkStart w:id="10" w:name="_Toc212478116"/>
+      <w:bookmarkStart w:id="10" w:name="_Toc213793558"/>
       <w:r>
         <w:t>REGLAS DE CALIDAD DESDE EL NEGOCIO</w:t>
       </w:r>
@@ -6038,7 +6661,21 @@
         </w:tc>
       </w:tr>
     </w:tbl>
-    <w:p/>
+    <w:p>
+      <w:pPr>
+        <w:ind w:firstLine="0"/>
+      </w:pPr>
+    </w:p>
+    <w:p>
+      <w:pPr>
+        <w:ind w:firstLine="0"/>
+      </w:pPr>
+    </w:p>
+    <w:p>
+      <w:pPr>
+        <w:ind w:firstLine="0"/>
+      </w:pPr>
+    </w:p>
     <w:p>
       <w:pPr>
         <w:pStyle w:val="Ttulo1"/>
@@ -6047,15 +6684,1070 @@
           <w:numId w:val="4"/>
         </w:numPr>
       </w:pPr>
-      <w:bookmarkStart w:id="11" w:name="_Toc212478117"/>
-      <w:r>
+      <w:bookmarkStart w:id="11" w:name="_Toc213793559"/>
+      <w:r>
+        <w:lastRenderedPageBreak/>
         <w:t>PREPARACION DE DATOS</w:t>
       </w:r>
       <w:bookmarkEnd w:id="11"/>
+    </w:p>
+    <w:p>
+      <w:r>
+        <w:t xml:space="preserve">Cada una de las etapas que conforman el apartado de preparación de datos, se realizaron en el siguiente notebook: </w:t>
+      </w:r>
+      <w:hyperlink r:id="rId9" w:history="1">
+        <w:r>
+          <w:rPr>
+            <w:rStyle w:val="Hipervnculo"/>
+          </w:rPr>
+          <w:t>https://colab.research.google.com/drive/10J2K6PdfWyB8r4L8BScDpzX9GYy4D8AG?usp=sharing</w:t>
+        </w:r>
+      </w:hyperlink>
+      <w:r>
+        <w:t xml:space="preserve"> por esa razón, durante este apartado se evidenciaran imágenes del notebook.</w:t>
+      </w:r>
+    </w:p>
+    <w:p>
+      <w:pPr>
+        <w:pStyle w:val="Ttulo2"/>
+        <w:numPr>
+          <w:ilvl w:val="1"/>
+          <w:numId w:val="4"/>
+        </w:numPr>
+      </w:pPr>
+      <w:bookmarkStart w:id="12" w:name="_Toc213793560"/>
+      <w:r>
+        <w:t>Integración</w:t>
+      </w:r>
+      <w:r>
+        <w:t xml:space="preserve"> de los datos</w:t>
+      </w:r>
+      <w:bookmarkEnd w:id="12"/>
+    </w:p>
+    <w:p>
+      <w:r>
+        <w:drawing>
+          <wp:anchor distT="0" distB="0" distL="114300" distR="114300" simplePos="0" relativeHeight="251658240" behindDoc="0" locked="0" layoutInCell="1" allowOverlap="1" wp14:anchorId="7309BA4D" wp14:editId="34281FE8">
+            <wp:simplePos x="0" y="0"/>
+            <wp:positionH relativeFrom="margin">
+              <wp:posOffset>0</wp:posOffset>
+            </wp:positionH>
+            <wp:positionV relativeFrom="margin">
+              <wp:posOffset>2900045</wp:posOffset>
+            </wp:positionV>
+            <wp:extent cx="5971540" cy="3174365"/>
+            <wp:effectExtent l="0" t="0" r="0" b="6985"/>
+            <wp:wrapSquare wrapText="bothSides"/>
+            <wp:docPr id="1989040797" name="Imagen 1"/>
+            <wp:cNvGraphicFramePr>
+              <a:graphicFrameLocks xmlns:a="http://schemas.openxmlformats.org/drawingml/2006/main" noChangeAspect="1"/>
+            </wp:cNvGraphicFramePr>
+            <a:graphic xmlns:a="http://schemas.openxmlformats.org/drawingml/2006/main">
+              <a:graphicData uri="http://schemas.openxmlformats.org/drawingml/2006/picture">
+                <pic:pic xmlns:pic="http://schemas.openxmlformats.org/drawingml/2006/picture">
+                  <pic:nvPicPr>
+                    <pic:cNvPr id="1989040797" name=""/>
+                    <pic:cNvPicPr/>
+                  </pic:nvPicPr>
+                  <pic:blipFill>
+                    <a:blip r:embed="rId10" cstate="print">
+                      <a:extLst>
+                        <a:ext uri="{28A0092B-C50C-407E-A947-70E740481C1C}">
+                          <a14:useLocalDpi xmlns:a14="http://schemas.microsoft.com/office/drawing/2010/main" val="0"/>
+                        </a:ext>
+                      </a:extLst>
+                    </a:blip>
+                    <a:stretch>
+                      <a:fillRect/>
+                    </a:stretch>
+                  </pic:blipFill>
+                  <pic:spPr>
+                    <a:xfrm>
+                      <a:off x="0" y="0"/>
+                      <a:ext cx="5971540" cy="3174365"/>
+                    </a:xfrm>
+                    <a:prstGeom prst="rect">
+                      <a:avLst/>
+                    </a:prstGeom>
+                  </pic:spPr>
+                </pic:pic>
+              </a:graphicData>
+            </a:graphic>
+          </wp:anchor>
+        </w:drawing>
+      </w:r>
+      <w:r>
+        <w:t xml:space="preserve">En esta etapa, se carga el conjunto de datos </w:t>
+      </w:r>
+      <w:r>
+        <w:t xml:space="preserve">en el notebook de Google </w:t>
+      </w:r>
+      <w:proofErr w:type="spellStart"/>
+      <w:r>
+        <w:t>Colab</w:t>
+      </w:r>
+      <w:proofErr w:type="spellEnd"/>
+      <w:r>
+        <w:t xml:space="preserve">. El </w:t>
+      </w:r>
+      <w:proofErr w:type="spellStart"/>
+      <w:r>
+        <w:t>dataset</w:t>
+      </w:r>
+      <w:proofErr w:type="spellEnd"/>
+      <w:r>
+        <w:t xml:space="preserve"> se encuentra alojado en el repositorio del siguiente enlace: </w:t>
+      </w:r>
+      <w:hyperlink r:id="rId11" w:history="1">
+        <w:r>
+          <w:rPr>
+            <w:rStyle w:val="Hipervnculo"/>
+          </w:rPr>
+          <w:t>https://github.com/JesusDiaz5678/Proyecto_Final_Mineria_Datos.git</w:t>
+        </w:r>
+      </w:hyperlink>
+      <w:r>
+        <w:t xml:space="preserve"> </w:t>
+      </w:r>
+    </w:p>
+    <w:p/>
+    <w:p>
+      <w:r>
+        <w:t xml:space="preserve">En esta etapa, fue necesario modificar el tipo de datos de algunas variables que estaban de tipo </w:t>
+      </w:r>
+      <w:proofErr w:type="spellStart"/>
+      <w:r>
+        <w:rPr>
+          <w:b/>
+          <w:bCs/>
+        </w:rPr>
+        <w:t>object</w:t>
+      </w:r>
+      <w:proofErr w:type="spellEnd"/>
+      <w:r>
+        <w:t xml:space="preserve"> pero que en realidad son de tipo </w:t>
+      </w:r>
+      <w:proofErr w:type="spellStart"/>
+      <w:r>
+        <w:rPr>
+          <w:b/>
+          <w:bCs/>
+        </w:rPr>
+        <w:t>Category</w:t>
+      </w:r>
+      <w:proofErr w:type="spellEnd"/>
+      <w:r>
+        <w:t>.</w:t>
+      </w:r>
+    </w:p>
+    <w:p>
+      <w:r>
+        <w:rPr>
+          <w:noProof/>
+        </w:rPr>
+        <w:lastRenderedPageBreak/>
+        <w:drawing>
+          <wp:anchor distT="0" distB="0" distL="114300" distR="114300" simplePos="0" relativeHeight="251659264" behindDoc="0" locked="0" layoutInCell="1" allowOverlap="1" wp14:anchorId="4EF07CDD" wp14:editId="167827E8">
+            <wp:simplePos x="1352550" y="899795"/>
+            <wp:positionH relativeFrom="margin">
+              <wp:align>center</wp:align>
+            </wp:positionH>
+            <wp:positionV relativeFrom="margin">
+              <wp:align>top</wp:align>
+            </wp:positionV>
+            <wp:extent cx="5971540" cy="2998470"/>
+            <wp:effectExtent l="0" t="0" r="0" b="0"/>
+            <wp:wrapTopAndBottom/>
+            <wp:docPr id="1835396213" name="Imagen 1"/>
+            <wp:cNvGraphicFramePr>
+              <a:graphicFrameLocks xmlns:a="http://schemas.openxmlformats.org/drawingml/2006/main" noChangeAspect="1"/>
+            </wp:cNvGraphicFramePr>
+            <a:graphic xmlns:a="http://schemas.openxmlformats.org/drawingml/2006/main">
+              <a:graphicData uri="http://schemas.openxmlformats.org/drawingml/2006/picture">
+                <pic:pic xmlns:pic="http://schemas.openxmlformats.org/drawingml/2006/picture">
+                  <pic:nvPicPr>
+                    <pic:cNvPr id="1835396213" name=""/>
+                    <pic:cNvPicPr/>
+                  </pic:nvPicPr>
+                  <pic:blipFill>
+                    <a:blip r:embed="rId12" cstate="print">
+                      <a:extLst>
+                        <a:ext uri="{28A0092B-C50C-407E-A947-70E740481C1C}">
+                          <a14:useLocalDpi xmlns:a14="http://schemas.microsoft.com/office/drawing/2010/main" val="0"/>
+                        </a:ext>
+                      </a:extLst>
+                    </a:blip>
+                    <a:stretch>
+                      <a:fillRect/>
+                    </a:stretch>
+                  </pic:blipFill>
+                  <pic:spPr>
+                    <a:xfrm>
+                      <a:off x="0" y="0"/>
+                      <a:ext cx="5971540" cy="2998470"/>
+                    </a:xfrm>
+                    <a:prstGeom prst="rect">
+                      <a:avLst/>
+                    </a:prstGeom>
+                  </pic:spPr>
+                </pic:pic>
+              </a:graphicData>
+            </a:graphic>
+          </wp:anchor>
+        </w:drawing>
+      </w:r>
+    </w:p>
+    <w:p>
+      <w:pPr>
+        <w:pStyle w:val="Ttulo2"/>
+        <w:numPr>
+          <w:ilvl w:val="1"/>
+          <w:numId w:val="4"/>
+        </w:numPr>
+      </w:pPr>
+      <w:bookmarkStart w:id="13" w:name="_Toc213793561"/>
+      <w:r>
+        <w:t>Selección de variables</w:t>
+      </w:r>
+      <w:bookmarkEnd w:id="13"/>
+    </w:p>
+    <w:p>
+      <w:r>
+        <w:t>En esta etapa se identificaron y eliminaron las variables que no aportaban información significativa al análisis ni al modelo predictivo. Este proceso tuvo como objetivo reducir el ruido en los datos, evitar redundancias y prevenir la inclusión de información que pudiera sesgar o distorsionar los resultados del modelo.</w:t>
+      </w:r>
+    </w:p>
+    <w:p>
+      <w:r>
+        <w:t xml:space="preserve">Inicialmente, se revisaron las variables del </w:t>
+      </w:r>
+      <w:proofErr w:type="spellStart"/>
+      <w:r>
+        <w:t>dataset</w:t>
+      </w:r>
+      <w:proofErr w:type="spellEnd"/>
+      <w:r>
+        <w:t xml:space="preserve"> para descartar aquellas de carácter personal, como identificadores, nombres o direcciones, ya que varían entre registros y no influyen en la predicción del diagnóstico de diabetes.</w:t>
+      </w:r>
+    </w:p>
+    <w:p>
+      <w:r>
+        <w:t>Dado el gran número de columnas presentes en el conjunto de datos, se utilizó el apoyo de herramientas de inteligencia artificial para analizar la relevancia de cada variable. A partir de dicho análisis, se identificaron dos variables que debían eliminarse por considerarse redundantes o derivadas de la variable objetivo:</w:t>
+      </w:r>
+    </w:p>
+    <w:p>
+      <w:pPr>
+        <w:pStyle w:val="Prrafodelista"/>
+        <w:numPr>
+          <w:ilvl w:val="0"/>
+          <w:numId w:val="14"/>
+        </w:numPr>
+      </w:pPr>
+      <w:proofErr w:type="spellStart"/>
+      <w:r>
+        <w:rPr>
+          <w:b/>
+          <w:bCs/>
+        </w:rPr>
+        <w:t>diabetes_risk_score</w:t>
+      </w:r>
+      <w:proofErr w:type="spellEnd"/>
+      <w:r>
+        <w:rPr>
+          <w:b/>
+          <w:bCs/>
+        </w:rPr>
+        <w:t>:</w:t>
+      </w:r>
+      <w:r>
+        <w:t xml:space="preserve"> </w:t>
+      </w:r>
+      <w:r>
+        <w:t>Corresponde a un índice calculado a partir de otras variables (como edad, IMC y presión arterial). Su permanencia en el modelo podría ocasionar redundancia, ya que resume información que otras variables ya representan.</w:t>
+      </w:r>
+    </w:p>
+    <w:p>
+      <w:pPr>
+        <w:pStyle w:val="Prrafodelista"/>
+        <w:ind w:left="1429" w:firstLine="0"/>
+        <w:rPr>
+          <w:b/>
+          <w:bCs/>
+        </w:rPr>
+      </w:pPr>
+      <w:r>
+        <w:rPr>
+          <w:b/>
+          <w:bCs/>
+        </w:rPr>
+        <w:t>Se decidió eliminarla por ser una variable redundante.</w:t>
+      </w:r>
+    </w:p>
+    <w:p/>
+    <w:p>
+      <w:pPr>
+        <w:pStyle w:val="Prrafodelista"/>
+        <w:numPr>
+          <w:ilvl w:val="0"/>
+          <w:numId w:val="14"/>
+        </w:numPr>
+      </w:pPr>
+      <w:proofErr w:type="spellStart"/>
+      <w:r>
+        <w:rPr>
+          <w:b/>
+          <w:bCs/>
+        </w:rPr>
+        <w:t>diabetes_stage</w:t>
+      </w:r>
+      <w:proofErr w:type="spellEnd"/>
+      <w:r>
+        <w:rPr>
+          <w:b/>
+          <w:bCs/>
+        </w:rPr>
+        <w:t>:</w:t>
+      </w:r>
+      <w:r>
+        <w:t xml:space="preserve"> </w:t>
+      </w:r>
+      <w:r>
+        <w:t xml:space="preserve">Representa el nivel o fase de la enfermedad (por ejemplo, prediabetes o diabetes tipo 2). Dado que la variable objetivo es </w:t>
+      </w:r>
+      <w:proofErr w:type="spellStart"/>
+      <w:r>
+        <w:t>diagnosed_diabetes</w:t>
+      </w:r>
+      <w:proofErr w:type="spellEnd"/>
+      <w:r>
+        <w:t xml:space="preserve"> (clasificación binaria: sí/no), esta variable está altamente correlacionada con la salida del modelo.</w:t>
+      </w:r>
+    </w:p>
+    <w:p>
+      <w:r>
+        <w:drawing>
+          <wp:anchor distT="0" distB="0" distL="114300" distR="114300" simplePos="0" relativeHeight="251660288" behindDoc="0" locked="0" layoutInCell="1" allowOverlap="1" wp14:anchorId="3D9229BC" wp14:editId="48CF3C88">
+            <wp:simplePos x="0" y="0"/>
+            <wp:positionH relativeFrom="column">
+              <wp:posOffset>223520</wp:posOffset>
+            </wp:positionH>
+            <wp:positionV relativeFrom="paragraph">
+              <wp:posOffset>366395</wp:posOffset>
+            </wp:positionV>
+            <wp:extent cx="5971540" cy="353060"/>
+            <wp:effectExtent l="0" t="0" r="0" b="8890"/>
+            <wp:wrapTopAndBottom/>
+            <wp:docPr id="1466632046" name="Imagen 1"/>
+            <wp:cNvGraphicFramePr>
+              <a:graphicFrameLocks xmlns:a="http://schemas.openxmlformats.org/drawingml/2006/main" noChangeAspect="1"/>
+            </wp:cNvGraphicFramePr>
+            <a:graphic xmlns:a="http://schemas.openxmlformats.org/drawingml/2006/main">
+              <a:graphicData uri="http://schemas.openxmlformats.org/drawingml/2006/picture">
+                <pic:pic xmlns:pic="http://schemas.openxmlformats.org/drawingml/2006/picture">
+                  <pic:nvPicPr>
+                    <pic:cNvPr id="1466632046" name=""/>
+                    <pic:cNvPicPr/>
+                  </pic:nvPicPr>
+                  <pic:blipFill>
+                    <a:blip r:embed="rId13" cstate="print">
+                      <a:extLst>
+                        <a:ext uri="{28A0092B-C50C-407E-A947-70E740481C1C}">
+                          <a14:useLocalDpi xmlns:a14="http://schemas.microsoft.com/office/drawing/2010/main" val="0"/>
+                        </a:ext>
+                      </a:extLst>
+                    </a:blip>
+                    <a:stretch>
+                      <a:fillRect/>
+                    </a:stretch>
+                  </pic:blipFill>
+                  <pic:spPr>
+                    <a:xfrm>
+                      <a:off x="0" y="0"/>
+                      <a:ext cx="5971540" cy="353060"/>
+                    </a:xfrm>
+                    <a:prstGeom prst="rect">
+                      <a:avLst/>
+                    </a:prstGeom>
+                  </pic:spPr>
+                </pic:pic>
+              </a:graphicData>
+            </a:graphic>
+          </wp:anchor>
+        </w:drawing>
+      </w:r>
+      <w:r>
+        <w:t xml:space="preserve">Se decidió eliminarla para evitar fuga de información (data </w:t>
+      </w:r>
+      <w:proofErr w:type="spellStart"/>
+      <w:r>
+        <w:t>leakage</w:t>
+      </w:r>
+      <w:proofErr w:type="spellEnd"/>
+      <w:r>
+        <w:t>).</w:t>
+      </w:r>
+    </w:p>
+    <w:p/>
+    <w:p>
+      <w:pPr>
+        <w:pStyle w:val="Ttulo2"/>
+        <w:numPr>
+          <w:ilvl w:val="1"/>
+          <w:numId w:val="4"/>
+        </w:numPr>
+      </w:pPr>
+      <w:bookmarkStart w:id="14" w:name="_Toc213793562"/>
+      <w:r>
+        <w:t>Estadística Descriptiva</w:t>
+      </w:r>
+      <w:bookmarkEnd w:id="14"/>
+    </w:p>
+    <w:p>
+      <w:r>
+        <w:t>En esta etapa se realizó un análisis estadístico descriptivo de las variables del conjunto de datos, con el fin de comprender su comportamiento general y obtener una visión global de la información disponible.</w:t>
+      </w:r>
+    </w:p>
+    <w:p>
+      <w:r>
+        <w:t>El análisis permitió identificar los rangos de valores, así como calcular las medidas de tendencia central (media, mediana y moda) y de dispersión (desviación estándar, varianza y amplitud). Estos indicadores fueron fundamentales para evaluar la distribución de los datos, detectar posibles valores atípicos y comprender la naturaleza de cada variable antes de proceder con la limpieza y el modelado.</w:t>
+      </w:r>
+    </w:p>
+    <w:p>
+      <w:r>
+        <w:t xml:space="preserve">Para un mejor estudio y análisis, genero un archivo.html donde se visualiza las características de cada una de las variables. El archivo se encuentra alojado en el repositorio de </w:t>
+      </w:r>
+      <w:proofErr w:type="spellStart"/>
+      <w:r>
+        <w:t>Github</w:t>
+      </w:r>
+      <w:proofErr w:type="spellEnd"/>
+      <w:r>
+        <w:t xml:space="preserve"> con el nombre de </w:t>
+      </w:r>
+      <w:r>
+        <w:rPr>
+          <w:u w:val="single"/>
+        </w:rPr>
+        <w:t>output_diabetes_dataset.html</w:t>
+      </w:r>
+    </w:p>
+    <w:p>
+      <w:r>
+        <w:t>A través de este estudio descriptivo se establecieron los primeros criterios de calidad de los datos, facilitando la detección temprana de inconsistencias y el aseguramiento de que las variables presentaran valores coherentes con el dominio del problema.</w:t>
+      </w:r>
+    </w:p>
+    <w:p/>
+    <w:p/>
+    <w:p/>
+    <w:p>
+      <w:r>
+        <w:lastRenderedPageBreak/>
+        <w:drawing>
+          <wp:anchor distT="0" distB="0" distL="114300" distR="114300" simplePos="0" relativeHeight="251661312" behindDoc="0" locked="0" layoutInCell="1" allowOverlap="1" wp14:anchorId="56084803" wp14:editId="1188F27D">
+            <wp:simplePos x="0" y="0"/>
+            <wp:positionH relativeFrom="column">
+              <wp:posOffset>280670</wp:posOffset>
+            </wp:positionH>
+            <wp:positionV relativeFrom="paragraph">
+              <wp:posOffset>623570</wp:posOffset>
+            </wp:positionV>
+            <wp:extent cx="5971540" cy="3353435"/>
+            <wp:effectExtent l="0" t="0" r="0" b="0"/>
+            <wp:wrapTopAndBottom/>
+            <wp:docPr id="1068969318" name="Imagen 1"/>
+            <wp:cNvGraphicFramePr>
+              <a:graphicFrameLocks xmlns:a="http://schemas.openxmlformats.org/drawingml/2006/main" noChangeAspect="1"/>
+            </wp:cNvGraphicFramePr>
+            <a:graphic xmlns:a="http://schemas.openxmlformats.org/drawingml/2006/main">
+              <a:graphicData uri="http://schemas.openxmlformats.org/drawingml/2006/picture">
+                <pic:pic xmlns:pic="http://schemas.openxmlformats.org/drawingml/2006/picture">
+                  <pic:nvPicPr>
+                    <pic:cNvPr id="1068969318" name=""/>
+                    <pic:cNvPicPr/>
+                  </pic:nvPicPr>
+                  <pic:blipFill>
+                    <a:blip r:embed="rId14" cstate="print">
+                      <a:extLst>
+                        <a:ext uri="{28A0092B-C50C-407E-A947-70E740481C1C}">
+                          <a14:useLocalDpi xmlns:a14="http://schemas.microsoft.com/office/drawing/2010/main" val="0"/>
+                        </a:ext>
+                      </a:extLst>
+                    </a:blip>
+                    <a:stretch>
+                      <a:fillRect/>
+                    </a:stretch>
+                  </pic:blipFill>
+                  <pic:spPr>
+                    <a:xfrm>
+                      <a:off x="0" y="0"/>
+                      <a:ext cx="5971540" cy="3353435"/>
+                    </a:xfrm>
+                    <a:prstGeom prst="rect">
+                      <a:avLst/>
+                    </a:prstGeom>
+                  </pic:spPr>
+                </pic:pic>
+              </a:graphicData>
+            </a:graphic>
+          </wp:anchor>
+        </w:drawing>
+      </w:r>
+      <w:r>
+        <w:t xml:space="preserve">A continuación, evidencia grafica de la distribución de datos en la variable </w:t>
+      </w:r>
+      <w:proofErr w:type="spellStart"/>
+      <w:r>
+        <w:rPr>
+          <w:b/>
+          <w:bCs/>
+        </w:rPr>
+        <w:t>diagnosed_diabetes</w:t>
+      </w:r>
+      <w:proofErr w:type="spellEnd"/>
+      <w:r>
+        <w:rPr>
+          <w:b/>
+          <w:bCs/>
+        </w:rPr>
+        <w:t xml:space="preserve"> </w:t>
+      </w:r>
+      <w:r>
+        <w:t>que cumple como variable objetivo.</w:t>
+      </w:r>
+    </w:p>
+    <w:p>
+      <w:pPr>
+        <w:ind w:firstLine="0"/>
+      </w:pPr>
+    </w:p>
+    <w:p>
+      <w:pPr>
+        <w:pStyle w:val="Ttulo2"/>
+      </w:pPr>
+      <w:bookmarkStart w:id="15" w:name="_Toc213793563"/>
+      <w:r>
+        <w:t>3.4</w:t>
+      </w:r>
+      <w:r>
+        <w:tab/>
+      </w:r>
+      <w:r>
+        <w:t>Limpieza de atípicos</w:t>
+      </w:r>
+      <w:bookmarkEnd w:id="15"/>
+    </w:p>
+    <w:p>
+      <w:r>
+        <w:t>En esta etapa se identificaron y trataron los valores atípicos o extremos que se alejaban significativamente del comportamiento general de los datos, ya que podían distorsionar las medidas estadísticas y afectar el desempeño del modelo predictivo.</w:t>
+      </w:r>
+    </w:p>
+    <w:p>
+      <w:r>
+        <w:t xml:space="preserve">Para ello, se analizaron los rangos de cada variable del </w:t>
+      </w:r>
+      <w:proofErr w:type="spellStart"/>
+      <w:r>
+        <w:t>dataset</w:t>
+      </w:r>
+      <w:proofErr w:type="spellEnd"/>
+      <w:r>
+        <w:t xml:space="preserve"> mediante visualizaciones interactivas en formato HTML, lo que permitió examinar gráficamente la dispersión y distribución de los valores. Tras esta revisión, se determinó que todas las variables se encontraban dentro de los rangos esperados, sin presencia de registros anómalos.</w:t>
+      </w:r>
+    </w:p>
+    <w:p>
+      <w:r>
+        <w:t>En consecuencia, no se identificaron datos atípicos (</w:t>
+      </w:r>
+      <w:proofErr w:type="spellStart"/>
+      <w:r>
+        <w:t>outliers</w:t>
+      </w:r>
+      <w:proofErr w:type="spellEnd"/>
+      <w:r>
+        <w:t>) que requirieran corrección o eliminación, por lo que no fue necesario aplicar técnicas adicionales de tratamiento en esta etapa.</w:t>
+      </w:r>
+    </w:p>
+    <w:p>
+      <w:pPr>
+        <w:pStyle w:val="Ttulo2"/>
+      </w:pPr>
+      <w:bookmarkStart w:id="16" w:name="_Toc213793564"/>
+      <w:r>
+        <w:lastRenderedPageBreak/>
+        <w:t>3.5</w:t>
+      </w:r>
+      <w:r>
+        <w:tab/>
+        <w:t>Limpieza de nulos</w:t>
+      </w:r>
+      <w:bookmarkEnd w:id="16"/>
+    </w:p>
+    <w:p>
+      <w:r>
+        <w:t>En esta etapa se aplicaron estrategias de tratamiento para los valores faltantes (nulos), con el objetivo de evitar sesgos y pérdida de información durante las fases de modelado y evaluación.</w:t>
+      </w:r>
+    </w:p>
+    <w:p>
+      <w:r>
+        <w:t>El proceso siguió una serie de reglas de calidad predefinidas, las cuales establecieron los criterios para decidir si una variable o registro debía eliminarse o imputarse:</w:t>
+      </w:r>
+    </w:p>
+    <w:p>
+      <w:pPr>
+        <w:pStyle w:val="Prrafodelista"/>
+        <w:numPr>
+          <w:ilvl w:val="1"/>
+          <w:numId w:val="18"/>
+        </w:numPr>
+      </w:pPr>
+      <w:r>
+        <w:t>Se eliminaron los registros con más del 15 % de valores faltantes.</w:t>
+      </w:r>
+    </w:p>
+    <w:p>
+      <w:pPr>
+        <w:pStyle w:val="Prrafodelista"/>
+        <w:numPr>
+          <w:ilvl w:val="1"/>
+          <w:numId w:val="18"/>
+        </w:numPr>
+      </w:pPr>
+      <w:r>
+        <w:t>Se eliminaron las variables con más del 15 % de valores nulos, excepto aquellas consideradas altamente relevantes para la predicción.</w:t>
+      </w:r>
+    </w:p>
+    <w:p>
+      <w:pPr>
+        <w:pStyle w:val="Prrafodelista"/>
+        <w:numPr>
+          <w:ilvl w:val="1"/>
+          <w:numId w:val="18"/>
+        </w:numPr>
+      </w:pPr>
+      <w:r>
+        <w:t>Las variables con hasta un 15 % de valores faltantes fueron imputadas utilizando medidas estadísticas adecuadas según el tipo de dato:</w:t>
+      </w:r>
+    </w:p>
+    <w:p>
+      <w:pPr>
+        <w:pStyle w:val="Prrafodelista"/>
+        <w:numPr>
+          <w:ilvl w:val="0"/>
+          <w:numId w:val="14"/>
+        </w:numPr>
+      </w:pPr>
+      <w:r>
+        <w:t>Media para variables numéricas con distribución simétrica.</w:t>
+      </w:r>
+    </w:p>
+    <w:p>
+      <w:pPr>
+        <w:pStyle w:val="Prrafodelista"/>
+        <w:numPr>
+          <w:ilvl w:val="0"/>
+          <w:numId w:val="14"/>
+        </w:numPr>
+      </w:pPr>
+      <w:r>
+        <w:t>Mediana para variables numéricas con distribución asimétrica.</w:t>
+      </w:r>
+    </w:p>
+    <w:p>
+      <w:pPr>
+        <w:pStyle w:val="Prrafodelista"/>
+        <w:numPr>
+          <w:ilvl w:val="0"/>
+          <w:numId w:val="14"/>
+        </w:numPr>
+      </w:pPr>
+      <w:r>
+        <w:t>Moda para variables categóricas.</w:t>
+      </w:r>
+    </w:p>
+    <w:p>
+      <w:r>
+        <w:drawing>
+          <wp:anchor distT="0" distB="0" distL="114300" distR="114300" simplePos="0" relativeHeight="251662336" behindDoc="0" locked="0" layoutInCell="1" allowOverlap="1" wp14:anchorId="7C404EB8" wp14:editId="66C8C290">
+            <wp:simplePos x="0" y="0"/>
+            <wp:positionH relativeFrom="column">
+              <wp:posOffset>1595120</wp:posOffset>
+            </wp:positionH>
+            <wp:positionV relativeFrom="paragraph">
+              <wp:posOffset>623570</wp:posOffset>
+            </wp:positionV>
+            <wp:extent cx="2905125" cy="2881338"/>
+            <wp:effectExtent l="0" t="0" r="0" b="0"/>
+            <wp:wrapTopAndBottom/>
+            <wp:docPr id="1378643263" name="Imagen 1"/>
+            <wp:cNvGraphicFramePr>
+              <a:graphicFrameLocks xmlns:a="http://schemas.openxmlformats.org/drawingml/2006/main" noChangeAspect="1"/>
+            </wp:cNvGraphicFramePr>
+            <a:graphic xmlns:a="http://schemas.openxmlformats.org/drawingml/2006/main">
+              <a:graphicData uri="http://schemas.openxmlformats.org/drawingml/2006/picture">
+                <pic:pic xmlns:pic="http://schemas.openxmlformats.org/drawingml/2006/picture">
+                  <pic:nvPicPr>
+                    <pic:cNvPr id="1378643263" name=""/>
+                    <pic:cNvPicPr/>
+                  </pic:nvPicPr>
+                  <pic:blipFill>
+                    <a:blip r:embed="rId15" cstate="print">
+                      <a:extLst>
+                        <a:ext uri="{28A0092B-C50C-407E-A947-70E740481C1C}">
+                          <a14:useLocalDpi xmlns:a14="http://schemas.microsoft.com/office/drawing/2010/main" val="0"/>
+                        </a:ext>
+                      </a:extLst>
+                    </a:blip>
+                    <a:stretch>
+                      <a:fillRect/>
+                    </a:stretch>
+                  </pic:blipFill>
+                  <pic:spPr>
+                    <a:xfrm>
+                      <a:off x="0" y="0"/>
+                      <a:ext cx="2905125" cy="2881338"/>
+                    </a:xfrm>
+                    <a:prstGeom prst="rect">
+                      <a:avLst/>
+                    </a:prstGeom>
+                  </pic:spPr>
+                </pic:pic>
+              </a:graphicData>
+            </a:graphic>
+          </wp:anchor>
+        </w:drawing>
+      </w:r>
+      <w:r>
+        <w:t xml:space="preserve">A través de la obtención de información del </w:t>
+      </w:r>
+      <w:proofErr w:type="spellStart"/>
+      <w:r>
+        <w:t>dataset</w:t>
+      </w:r>
+      <w:proofErr w:type="spellEnd"/>
+      <w:r>
+        <w:t xml:space="preserve"> por medio de Python, se llego a la conclusión que </w:t>
+      </w:r>
+      <w:r>
+        <w:rPr>
+          <w:b/>
+          <w:bCs/>
+        </w:rPr>
+        <w:t xml:space="preserve">no había datos nulos en el </w:t>
+      </w:r>
+      <w:proofErr w:type="spellStart"/>
+      <w:r>
+        <w:rPr>
+          <w:b/>
+          <w:bCs/>
+        </w:rPr>
+        <w:t>dataset</w:t>
+      </w:r>
+      <w:proofErr w:type="spellEnd"/>
+      <w:r>
+        <w:t>.</w:t>
+      </w:r>
+    </w:p>
+    <w:p>
+      <w:r>
+        <w:t xml:space="preserve">Sin embargo, </w:t>
+      </w:r>
+      <w:proofErr w:type="gramStart"/>
+      <w:r>
+        <w:t>de acuerdo al</w:t>
+      </w:r>
+      <w:proofErr w:type="gramEnd"/>
+      <w:r>
+        <w:t xml:space="preserve"> formato </w:t>
+      </w:r>
+      <w:proofErr w:type="spellStart"/>
+      <w:r>
+        <w:t>html</w:t>
+      </w:r>
+      <w:proofErr w:type="spellEnd"/>
+      <w:r>
+        <w:t xml:space="preserve"> generado anteriormente, es necesario modificar algunas variables que son numéricas, pero </w:t>
+      </w:r>
+      <w:proofErr w:type="gramStart"/>
+      <w:r>
+        <w:t>que</w:t>
+      </w:r>
+      <w:proofErr w:type="gramEnd"/>
+      <w:r>
+        <w:t xml:space="preserve"> </w:t>
+      </w:r>
+      <w:proofErr w:type="gramStart"/>
+      <w:r>
+        <w:t>de acuerdo a</w:t>
+      </w:r>
+      <w:proofErr w:type="gramEnd"/>
+      <w:r>
+        <w:t xml:space="preserve"> su variedad de valores y rango, debería ser categóricas.</w:t>
+      </w:r>
+    </w:p>
+    <w:p>
+      <w:r>
+        <w:lastRenderedPageBreak/>
+        <w:drawing>
+          <wp:anchor distT="0" distB="0" distL="114300" distR="114300" simplePos="0" relativeHeight="251663360" behindDoc="0" locked="0" layoutInCell="1" allowOverlap="1" wp14:anchorId="23DC40FF" wp14:editId="2CDAF3D3">
+            <wp:simplePos x="0" y="0"/>
+            <wp:positionH relativeFrom="column">
+              <wp:posOffset>1128395</wp:posOffset>
+            </wp:positionH>
+            <wp:positionV relativeFrom="paragraph">
+              <wp:posOffset>4445</wp:posOffset>
+            </wp:positionV>
+            <wp:extent cx="3781425" cy="2757170"/>
+            <wp:effectExtent l="0" t="0" r="9525" b="5080"/>
+            <wp:wrapTopAndBottom/>
+            <wp:docPr id="1353592452" name="Imagen 1" descr="Texto&#10;&#10;El contenido generado por IA puede ser incorrecto."/>
+            <wp:cNvGraphicFramePr>
+              <a:graphicFrameLocks xmlns:a="http://schemas.openxmlformats.org/drawingml/2006/main" noChangeAspect="1"/>
+            </wp:cNvGraphicFramePr>
+            <a:graphic xmlns:a="http://schemas.openxmlformats.org/drawingml/2006/main">
+              <a:graphicData uri="http://schemas.openxmlformats.org/drawingml/2006/picture">
+                <pic:pic xmlns:pic="http://schemas.openxmlformats.org/drawingml/2006/picture">
+                  <pic:nvPicPr>
+                    <pic:cNvPr id="1353592452" name="Imagen 1" descr="Texto&#10;&#10;El contenido generado por IA puede ser incorrecto."/>
+                    <pic:cNvPicPr/>
+                  </pic:nvPicPr>
+                  <pic:blipFill>
+                    <a:blip r:embed="rId16" cstate="print">
+                      <a:extLst>
+                        <a:ext uri="{28A0092B-C50C-407E-A947-70E740481C1C}">
+                          <a14:useLocalDpi xmlns:a14="http://schemas.microsoft.com/office/drawing/2010/main" val="0"/>
+                        </a:ext>
+                      </a:extLst>
+                    </a:blip>
+                    <a:stretch>
+                      <a:fillRect/>
+                    </a:stretch>
+                  </pic:blipFill>
+                  <pic:spPr>
+                    <a:xfrm>
+                      <a:off x="0" y="0"/>
+                      <a:ext cx="3781425" cy="2757170"/>
+                    </a:xfrm>
+                    <a:prstGeom prst="rect">
+                      <a:avLst/>
+                    </a:prstGeom>
+                  </pic:spPr>
+                </pic:pic>
+              </a:graphicData>
+            </a:graphic>
+            <wp14:sizeRelH relativeFrom="margin">
+              <wp14:pctWidth>0</wp14:pctWidth>
+            </wp14:sizeRelH>
+            <wp14:sizeRelV relativeFrom="margin">
+              <wp14:pctHeight>0</wp14:pctHeight>
+            </wp14:sizeRelV>
+          </wp:anchor>
+        </w:drawing>
+      </w:r>
+    </w:p>
+    <w:p>
+      <w:pPr>
+        <w:pStyle w:val="Ttulo2"/>
+      </w:pPr>
+      <w:bookmarkStart w:id="17" w:name="_Toc213793565"/>
+      <w:r>
+        <w:t>3.6</w:t>
+      </w:r>
+      <w:r>
+        <w:tab/>
+        <w:t>Análisis de correlaciones para redundancia</w:t>
+      </w:r>
+      <w:r>
+        <w:t>}</w:t>
+      </w:r>
+      <w:bookmarkEnd w:id="17"/>
+    </w:p>
+    <w:p>
+      <w:r>
+        <w:t>En esta etapa se analiza el grado de correlación entre las variables con el fin de detectar aquellas que presentan una alta dependencia (correlación superior a 0.8). Las variables altamente correlacionadas se eliminan para evitar redundancia y problemas de multicolinealidad, mejorando así la eficiencia y estabilidad del modelo predictivo.</w:t>
+      </w:r>
+    </w:p>
+    <w:p>
+      <w:r>
+        <w:drawing>
+          <wp:anchor distT="0" distB="0" distL="114300" distR="114300" simplePos="0" relativeHeight="251664384" behindDoc="0" locked="0" layoutInCell="1" allowOverlap="1" wp14:anchorId="38E5EF32" wp14:editId="79FCB835">
+            <wp:simplePos x="0" y="0"/>
+            <wp:positionH relativeFrom="column">
+              <wp:posOffset>-119380</wp:posOffset>
+            </wp:positionH>
+            <wp:positionV relativeFrom="paragraph">
+              <wp:posOffset>888365</wp:posOffset>
+            </wp:positionV>
+            <wp:extent cx="5971540" cy="1872615"/>
+            <wp:effectExtent l="0" t="0" r="0" b="0"/>
+            <wp:wrapTopAndBottom/>
+            <wp:docPr id="693627454" name="Imagen 1"/>
+            <wp:cNvGraphicFramePr>
+              <a:graphicFrameLocks xmlns:a="http://schemas.openxmlformats.org/drawingml/2006/main" noChangeAspect="1"/>
+            </wp:cNvGraphicFramePr>
+            <a:graphic xmlns:a="http://schemas.openxmlformats.org/drawingml/2006/main">
+              <a:graphicData uri="http://schemas.openxmlformats.org/drawingml/2006/picture">
+                <pic:pic xmlns:pic="http://schemas.openxmlformats.org/drawingml/2006/picture">
+                  <pic:nvPicPr>
+                    <pic:cNvPr id="693627454" name=""/>
+                    <pic:cNvPicPr/>
+                  </pic:nvPicPr>
+                  <pic:blipFill>
+                    <a:blip r:embed="rId17" cstate="print">
+                      <a:extLst>
+                        <a:ext uri="{28A0092B-C50C-407E-A947-70E740481C1C}">
+                          <a14:useLocalDpi xmlns:a14="http://schemas.microsoft.com/office/drawing/2010/main" val="0"/>
+                        </a:ext>
+                      </a:extLst>
+                    </a:blip>
+                    <a:stretch>
+                      <a:fillRect/>
+                    </a:stretch>
+                  </pic:blipFill>
+                  <pic:spPr>
+                    <a:xfrm>
+                      <a:off x="0" y="0"/>
+                      <a:ext cx="5971540" cy="1872615"/>
+                    </a:xfrm>
+                    <a:prstGeom prst="rect">
+                      <a:avLst/>
+                    </a:prstGeom>
+                  </pic:spPr>
+                </pic:pic>
+              </a:graphicData>
+            </a:graphic>
+          </wp:anchor>
+        </w:drawing>
+      </w:r>
+      <w:r>
+        <w:t xml:space="preserve">Previo al cálculo de las correlaciones, se realiza la normalización de las variables categóricas mediante la creación de variables </w:t>
+      </w:r>
+      <w:proofErr w:type="spellStart"/>
+      <w:r>
+        <w:rPr>
+          <w:i/>
+          <w:iCs/>
+        </w:rPr>
+        <w:t>dummies</w:t>
+      </w:r>
+      <w:proofErr w:type="spellEnd"/>
+      <w:r>
+        <w:t>, con el objetivo de transformar la información cualitativa en valores numéricos adecuados para el análisis estadístico.</w:t>
+      </w:r>
+    </w:p>
+    <w:p/>
+    <w:p/>
+    <w:p>
+      <w:r>
+        <w:rPr>
+          <w:noProof/>
+        </w:rPr>
+        <w:lastRenderedPageBreak/>
+        <w:drawing>
+          <wp:anchor distT="0" distB="0" distL="114300" distR="114300" simplePos="0" relativeHeight="251665408" behindDoc="0" locked="0" layoutInCell="1" allowOverlap="1" wp14:anchorId="50A9D7B9" wp14:editId="03FC1D4D">
+            <wp:simplePos x="0" y="0"/>
+            <wp:positionH relativeFrom="column">
+              <wp:posOffset>280670</wp:posOffset>
+            </wp:positionH>
+            <wp:positionV relativeFrom="paragraph">
+              <wp:posOffset>366395</wp:posOffset>
+            </wp:positionV>
+            <wp:extent cx="5971540" cy="6501130"/>
+            <wp:effectExtent l="0" t="0" r="0" b="0"/>
+            <wp:wrapTopAndBottom/>
+            <wp:docPr id="2117198150" name="Imagen 1" descr="Gráfico&#10;&#10;El contenido generado por IA puede ser incorrecto."/>
+            <wp:cNvGraphicFramePr>
+              <a:graphicFrameLocks xmlns:a="http://schemas.openxmlformats.org/drawingml/2006/main" noChangeAspect="1"/>
+            </wp:cNvGraphicFramePr>
+            <a:graphic xmlns:a="http://schemas.openxmlformats.org/drawingml/2006/main">
+              <a:graphicData uri="http://schemas.openxmlformats.org/drawingml/2006/picture">
+                <pic:pic xmlns:pic="http://schemas.openxmlformats.org/drawingml/2006/picture">
+                  <pic:nvPicPr>
+                    <pic:cNvPr id="2117198150" name="Imagen 1" descr="Gráfico&#10;&#10;El contenido generado por IA puede ser incorrecto."/>
+                    <pic:cNvPicPr>
+                      <a:picLocks noChangeAspect="1" noChangeArrowheads="1"/>
+                    </pic:cNvPicPr>
+                  </pic:nvPicPr>
+                  <pic:blipFill>
+                    <a:blip r:embed="rId18" cstate="print">
+                      <a:extLst>
+                        <a:ext uri="{28A0092B-C50C-407E-A947-70E740481C1C}">
+                          <a14:useLocalDpi xmlns:a14="http://schemas.microsoft.com/office/drawing/2010/main" val="0"/>
+                        </a:ext>
+                      </a:extLst>
+                    </a:blip>
+                    <a:srcRect/>
+                    <a:stretch>
+                      <a:fillRect/>
+                    </a:stretch>
+                  </pic:blipFill>
+                  <pic:spPr bwMode="auto">
+                    <a:xfrm>
+                      <a:off x="0" y="0"/>
+                      <a:ext cx="5971540" cy="6501130"/>
+                    </a:xfrm>
+                    <a:prstGeom prst="rect">
+                      <a:avLst/>
+                    </a:prstGeom>
+                    <a:noFill/>
+                    <a:ln>
+                      <a:noFill/>
+                    </a:ln>
+                  </pic:spPr>
+                </pic:pic>
+              </a:graphicData>
+            </a:graphic>
+          </wp:anchor>
+        </w:drawing>
+      </w:r>
+      <w:r>
+        <w:t>A continuación, evidencia grafica de la matriz de correlación:</w:t>
+      </w:r>
+    </w:p>
+    <w:p/>
+    <w:p>
+      <w:r>
+        <w:t xml:space="preserve">Esta matriz se puede observar con mejor detalle en el notebook de Google </w:t>
+      </w:r>
+      <w:proofErr w:type="spellStart"/>
+      <w:r>
+        <w:t>Colab</w:t>
+      </w:r>
+      <w:proofErr w:type="spellEnd"/>
+      <w:r>
+        <w:t>, ubicado en el repositorio de GitHub</w:t>
+      </w:r>
+    </w:p>
+    <w:p>
+      <w:pPr>
+        <w:pStyle w:val="Ttulo2"/>
+      </w:pPr>
+      <w:bookmarkStart w:id="18" w:name="_Toc213793566"/>
+      <w:r>
+        <w:lastRenderedPageBreak/>
+        <w:t>3.7</w:t>
+      </w:r>
+      <w:r>
+        <w:tab/>
+        <w:t>Análisis de correlaciones para irrelevancia (predicciones)</w:t>
+      </w:r>
+      <w:bookmarkEnd w:id="18"/>
+    </w:p>
+    <w:p>
+      <w:pPr>
+        <w:pStyle w:val="Ttulo2"/>
+      </w:pPr>
+      <w:bookmarkStart w:id="19" w:name="_Toc213793567"/>
+      <w:r>
+        <w:t>3.8</w:t>
+      </w:r>
+      <w:r>
+        <w:tab/>
+        <w:t>Balanceo (clasificación</w:t>
+      </w:r>
+      <w:bookmarkEnd w:id="19"/>
     </w:p>
     <w:p/>
     <w:sectPr>
-      <w:footerReference w:type="default" r:id="rId9"/>
+      <w:footerReference w:type="default" r:id="rId19"/>
       <w:pgSz w:w="12240" w:h="15840"/>
       <w:pgMar w:top="1418" w:right="1418" w:bottom="1418" w:left="1418" w:header="708" w:footer="708" w:gutter="0"/>
       <w:cols w:space="708"/>
@@ -6957,6 +8649,229 @@
     </w:lvl>
   </w:abstractNum>
   <w:abstractNum w:abstractNumId="6" w15:restartNumberingAfterBreak="0">
+    <w:nsid w:val="24A76593"/>
+    <w:multiLevelType w:val="multilevel"/>
+    <w:tmpl w:val="64F8DB90"/>
+    <w:lvl w:ilvl="0">
+      <w:start w:val="1"/>
+      <w:numFmt w:val="decimal"/>
+      <w:lvlText w:val="%1."/>
+      <w:lvlJc w:val="left"/>
+      <w:pPr>
+        <w:ind w:left="495" w:hanging="495"/>
+      </w:pPr>
+      <w:rPr>
+        <w:rFonts w:hint="default"/>
+      </w:rPr>
+    </w:lvl>
+    <w:lvl w:ilvl="1">
+      <w:start w:val="1"/>
+      <w:numFmt w:val="decimal"/>
+      <w:lvlText w:val="%1.%2."/>
+      <w:lvlJc w:val="left"/>
+      <w:pPr>
+        <w:ind w:left="1429" w:hanging="720"/>
+      </w:pPr>
+      <w:rPr>
+        <w:rFonts w:hint="default"/>
+      </w:rPr>
+    </w:lvl>
+    <w:lvl w:ilvl="2">
+      <w:start w:val="1"/>
+      <w:numFmt w:val="decimal"/>
+      <w:lvlText w:val="%1.%2.%3."/>
+      <w:lvlJc w:val="left"/>
+      <w:pPr>
+        <w:ind w:left="2498" w:hanging="1080"/>
+      </w:pPr>
+      <w:rPr>
+        <w:rFonts w:hint="default"/>
+      </w:rPr>
+    </w:lvl>
+    <w:lvl w:ilvl="3">
+      <w:start w:val="1"/>
+      <w:numFmt w:val="decimal"/>
+      <w:lvlText w:val="%1.%2.%3.%4."/>
+      <w:lvlJc w:val="left"/>
+      <w:pPr>
+        <w:ind w:left="3207" w:hanging="1080"/>
+      </w:pPr>
+      <w:rPr>
+        <w:rFonts w:hint="default"/>
+      </w:rPr>
+    </w:lvl>
+    <w:lvl w:ilvl="4">
+      <w:start w:val="1"/>
+      <w:numFmt w:val="decimal"/>
+      <w:lvlText w:val="%1.%2.%3.%4.%5."/>
+      <w:lvlJc w:val="left"/>
+      <w:pPr>
+        <w:ind w:left="4276" w:hanging="1440"/>
+      </w:pPr>
+      <w:rPr>
+        <w:rFonts w:hint="default"/>
+      </w:rPr>
+    </w:lvl>
+    <w:lvl w:ilvl="5">
+      <w:start w:val="1"/>
+      <w:numFmt w:val="decimal"/>
+      <w:lvlText w:val="%1.%2.%3.%4.%5.%6."/>
+      <w:lvlJc w:val="left"/>
+      <w:pPr>
+        <w:ind w:left="5345" w:hanging="1800"/>
+      </w:pPr>
+      <w:rPr>
+        <w:rFonts w:hint="default"/>
+      </w:rPr>
+    </w:lvl>
+    <w:lvl w:ilvl="6">
+      <w:start w:val="1"/>
+      <w:numFmt w:val="decimal"/>
+      <w:lvlText w:val="%1.%2.%3.%4.%5.%6.%7."/>
+      <w:lvlJc w:val="left"/>
+      <w:pPr>
+        <w:ind w:left="6054" w:hanging="1800"/>
+      </w:pPr>
+      <w:rPr>
+        <w:rFonts w:hint="default"/>
+      </w:rPr>
+    </w:lvl>
+    <w:lvl w:ilvl="7">
+      <w:start w:val="1"/>
+      <w:numFmt w:val="decimal"/>
+      <w:lvlText w:val="%1.%2.%3.%4.%5.%6.%7.%8."/>
+      <w:lvlJc w:val="left"/>
+      <w:pPr>
+        <w:ind w:left="7123" w:hanging="2160"/>
+      </w:pPr>
+      <w:rPr>
+        <w:rFonts w:hint="default"/>
+      </w:rPr>
+    </w:lvl>
+    <w:lvl w:ilvl="8">
+      <w:start w:val="1"/>
+      <w:numFmt w:val="decimal"/>
+      <w:lvlText w:val="%1.%2.%3.%4.%5.%6.%7.%8.%9."/>
+      <w:lvlJc w:val="left"/>
+      <w:pPr>
+        <w:ind w:left="8192" w:hanging="2520"/>
+      </w:pPr>
+      <w:rPr>
+        <w:rFonts w:hint="default"/>
+      </w:rPr>
+    </w:lvl>
+  </w:abstractNum>
+  <w:abstractNum w:abstractNumId="7" w15:restartNumberingAfterBreak="0">
+    <w:nsid w:val="3DA063F7"/>
+    <w:multiLevelType w:val="multilevel"/>
+    <w:tmpl w:val="4566E7B0"/>
+    <w:lvl w:ilvl="0">
+      <w:start w:val="1"/>
+      <w:numFmt w:val="decimal"/>
+      <w:lvlText w:val="%1."/>
+      <w:lvlJc w:val="left"/>
+      <w:pPr>
+        <w:ind w:left="495" w:hanging="495"/>
+      </w:pPr>
+      <w:rPr>
+        <w:rFonts w:hint="default"/>
+      </w:rPr>
+    </w:lvl>
+    <w:lvl w:ilvl="1">
+      <w:start w:val="1"/>
+      <w:numFmt w:val="decimal"/>
+      <w:lvlText w:val="%2)"/>
+      <w:lvlJc w:val="left"/>
+      <w:pPr>
+        <w:ind w:left="1069" w:hanging="360"/>
+      </w:pPr>
+    </w:lvl>
+    <w:lvl w:ilvl="2">
+      <w:start w:val="1"/>
+      <w:numFmt w:val="decimal"/>
+      <w:lvlText w:val="%1.%2.%3."/>
+      <w:lvlJc w:val="left"/>
+      <w:pPr>
+        <w:ind w:left="2498" w:hanging="1080"/>
+      </w:pPr>
+      <w:rPr>
+        <w:rFonts w:hint="default"/>
+      </w:rPr>
+    </w:lvl>
+    <w:lvl w:ilvl="3">
+      <w:start w:val="1"/>
+      <w:numFmt w:val="decimal"/>
+      <w:lvlText w:val="%1.%2.%3.%4."/>
+      <w:lvlJc w:val="left"/>
+      <w:pPr>
+        <w:ind w:left="3207" w:hanging="1080"/>
+      </w:pPr>
+      <w:rPr>
+        <w:rFonts w:hint="default"/>
+      </w:rPr>
+    </w:lvl>
+    <w:lvl w:ilvl="4">
+      <w:start w:val="1"/>
+      <w:numFmt w:val="decimal"/>
+      <w:lvlText w:val="%1.%2.%3.%4.%5."/>
+      <w:lvlJc w:val="left"/>
+      <w:pPr>
+        <w:ind w:left="4276" w:hanging="1440"/>
+      </w:pPr>
+      <w:rPr>
+        <w:rFonts w:hint="default"/>
+      </w:rPr>
+    </w:lvl>
+    <w:lvl w:ilvl="5">
+      <w:start w:val="1"/>
+      <w:numFmt w:val="decimal"/>
+      <w:lvlText w:val="%1.%2.%3.%4.%5.%6."/>
+      <w:lvlJc w:val="left"/>
+      <w:pPr>
+        <w:ind w:left="5345" w:hanging="1800"/>
+      </w:pPr>
+      <w:rPr>
+        <w:rFonts w:hint="default"/>
+      </w:rPr>
+    </w:lvl>
+    <w:lvl w:ilvl="6">
+      <w:start w:val="1"/>
+      <w:numFmt w:val="decimal"/>
+      <w:lvlText w:val="%1.%2.%3.%4.%5.%6.%7."/>
+      <w:lvlJc w:val="left"/>
+      <w:pPr>
+        <w:ind w:left="6054" w:hanging="1800"/>
+      </w:pPr>
+      <w:rPr>
+        <w:rFonts w:hint="default"/>
+      </w:rPr>
+    </w:lvl>
+    <w:lvl w:ilvl="7">
+      <w:start w:val="1"/>
+      <w:numFmt w:val="decimal"/>
+      <w:lvlText w:val="%1.%2.%3.%4.%5.%6.%7.%8."/>
+      <w:lvlJc w:val="left"/>
+      <w:pPr>
+        <w:ind w:left="7123" w:hanging="2160"/>
+      </w:pPr>
+      <w:rPr>
+        <w:rFonts w:hint="default"/>
+      </w:rPr>
+    </w:lvl>
+    <w:lvl w:ilvl="8">
+      <w:start w:val="1"/>
+      <w:numFmt w:val="decimal"/>
+      <w:lvlText w:val="%1.%2.%3.%4.%5.%6.%7.%8.%9."/>
+      <w:lvlJc w:val="left"/>
+      <w:pPr>
+        <w:ind w:left="8192" w:hanging="2520"/>
+      </w:pPr>
+      <w:rPr>
+        <w:rFonts w:hint="default"/>
+      </w:rPr>
+    </w:lvl>
+  </w:abstractNum>
+  <w:abstractNum w:abstractNumId="8" w15:restartNumberingAfterBreak="0">
     <w:nsid w:val="46A57C1C"/>
     <w:multiLevelType w:val="hybridMultilevel"/>
     <w:tmpl w:val="0C929630"/>
@@ -7069,7 +8984,7 @@
       </w:rPr>
     </w:lvl>
   </w:abstractNum>
-  <w:abstractNum w:abstractNumId="7" w15:restartNumberingAfterBreak="0">
+  <w:abstractNum w:abstractNumId="9" w15:restartNumberingAfterBreak="0">
     <w:nsid w:val="4F88478F"/>
     <w:multiLevelType w:val="multilevel"/>
     <w:tmpl w:val="0C2A147A"/>
@@ -7182,7 +9097,7 @@
       </w:rPr>
     </w:lvl>
   </w:abstractNum>
-  <w:abstractNum w:abstractNumId="8" w15:restartNumberingAfterBreak="0">
+  <w:abstractNum w:abstractNumId="10" w15:restartNumberingAfterBreak="0">
     <w:nsid w:val="51D17ACE"/>
     <w:multiLevelType w:val="hybridMultilevel"/>
     <w:tmpl w:val="D8886498"/>
@@ -7273,7 +9188,7 @@
       </w:pPr>
     </w:lvl>
   </w:abstractNum>
-  <w:abstractNum w:abstractNumId="9" w15:restartNumberingAfterBreak="0">
+  <w:abstractNum w:abstractNumId="11" w15:restartNumberingAfterBreak="0">
     <w:nsid w:val="5F452FB3"/>
     <w:multiLevelType w:val="multilevel"/>
     <w:tmpl w:val="64F8DB90"/>
@@ -7386,7 +9301,7 @@
       </w:rPr>
     </w:lvl>
   </w:abstractNum>
-  <w:abstractNum w:abstractNumId="10" w15:restartNumberingAfterBreak="0">
+  <w:abstractNum w:abstractNumId="12" w15:restartNumberingAfterBreak="0">
     <w:nsid w:val="6B560CE8"/>
     <w:multiLevelType w:val="multilevel"/>
     <w:tmpl w:val="9F9822F0"/>
@@ -7535,10 +9450,10 @@
       </w:rPr>
     </w:lvl>
   </w:abstractNum>
-  <w:abstractNum w:abstractNumId="11" w15:restartNumberingAfterBreak="0">
+  <w:abstractNum w:abstractNumId="13" w15:restartNumberingAfterBreak="0">
     <w:nsid w:val="6ECF5A15"/>
     <w:multiLevelType w:val="hybridMultilevel"/>
-    <w:tmpl w:val="2B9E959E"/>
+    <w:tmpl w:val="3AB6B068"/>
     <w:lvl w:ilvl="0" w:tplc="240A0001">
       <w:start w:val="1"/>
       <w:numFmt w:val="bullet"/>
@@ -7648,7 +9563,120 @@
       </w:rPr>
     </w:lvl>
   </w:abstractNum>
-  <w:abstractNum w:abstractNumId="12" w15:restartNumberingAfterBreak="0">
+  <w:abstractNum w:abstractNumId="14" w15:restartNumberingAfterBreak="0">
+    <w:nsid w:val="709D7878"/>
+    <w:multiLevelType w:val="multilevel"/>
+    <w:tmpl w:val="64F8DB90"/>
+    <w:lvl w:ilvl="0">
+      <w:start w:val="1"/>
+      <w:numFmt w:val="decimal"/>
+      <w:lvlText w:val="%1."/>
+      <w:lvlJc w:val="left"/>
+      <w:pPr>
+        <w:ind w:left="495" w:hanging="495"/>
+      </w:pPr>
+      <w:rPr>
+        <w:rFonts w:hint="default"/>
+      </w:rPr>
+    </w:lvl>
+    <w:lvl w:ilvl="1">
+      <w:start w:val="1"/>
+      <w:numFmt w:val="decimal"/>
+      <w:lvlText w:val="%1.%2."/>
+      <w:lvlJc w:val="left"/>
+      <w:pPr>
+        <w:ind w:left="1429" w:hanging="720"/>
+      </w:pPr>
+      <w:rPr>
+        <w:rFonts w:hint="default"/>
+      </w:rPr>
+    </w:lvl>
+    <w:lvl w:ilvl="2">
+      <w:start w:val="1"/>
+      <w:numFmt w:val="decimal"/>
+      <w:lvlText w:val="%1.%2.%3."/>
+      <w:lvlJc w:val="left"/>
+      <w:pPr>
+        <w:ind w:left="2498" w:hanging="1080"/>
+      </w:pPr>
+      <w:rPr>
+        <w:rFonts w:hint="default"/>
+      </w:rPr>
+    </w:lvl>
+    <w:lvl w:ilvl="3">
+      <w:start w:val="1"/>
+      <w:numFmt w:val="decimal"/>
+      <w:lvlText w:val="%1.%2.%3.%4."/>
+      <w:lvlJc w:val="left"/>
+      <w:pPr>
+        <w:ind w:left="3207" w:hanging="1080"/>
+      </w:pPr>
+      <w:rPr>
+        <w:rFonts w:hint="default"/>
+      </w:rPr>
+    </w:lvl>
+    <w:lvl w:ilvl="4">
+      <w:start w:val="1"/>
+      <w:numFmt w:val="decimal"/>
+      <w:lvlText w:val="%1.%2.%3.%4.%5."/>
+      <w:lvlJc w:val="left"/>
+      <w:pPr>
+        <w:ind w:left="4276" w:hanging="1440"/>
+      </w:pPr>
+      <w:rPr>
+        <w:rFonts w:hint="default"/>
+      </w:rPr>
+    </w:lvl>
+    <w:lvl w:ilvl="5">
+      <w:start w:val="1"/>
+      <w:numFmt w:val="decimal"/>
+      <w:lvlText w:val="%1.%2.%3.%4.%5.%6."/>
+      <w:lvlJc w:val="left"/>
+      <w:pPr>
+        <w:ind w:left="5345" w:hanging="1800"/>
+      </w:pPr>
+      <w:rPr>
+        <w:rFonts w:hint="default"/>
+      </w:rPr>
+    </w:lvl>
+    <w:lvl w:ilvl="6">
+      <w:start w:val="1"/>
+      <w:numFmt w:val="decimal"/>
+      <w:lvlText w:val="%1.%2.%3.%4.%5.%6.%7."/>
+      <w:lvlJc w:val="left"/>
+      <w:pPr>
+        <w:ind w:left="6054" w:hanging="1800"/>
+      </w:pPr>
+      <w:rPr>
+        <w:rFonts w:hint="default"/>
+      </w:rPr>
+    </w:lvl>
+    <w:lvl w:ilvl="7">
+      <w:start w:val="1"/>
+      <w:numFmt w:val="decimal"/>
+      <w:lvlText w:val="%1.%2.%3.%4.%5.%6.%7.%8."/>
+      <w:lvlJc w:val="left"/>
+      <w:pPr>
+        <w:ind w:left="7123" w:hanging="2160"/>
+      </w:pPr>
+      <w:rPr>
+        <w:rFonts w:hint="default"/>
+      </w:rPr>
+    </w:lvl>
+    <w:lvl w:ilvl="8">
+      <w:start w:val="1"/>
+      <w:numFmt w:val="decimal"/>
+      <w:lvlText w:val="%1.%2.%3.%4.%5.%6.%7.%8.%9."/>
+      <w:lvlJc w:val="left"/>
+      <w:pPr>
+        <w:ind w:left="8192" w:hanging="2520"/>
+      </w:pPr>
+      <w:rPr>
+        <w:rFonts w:hint="default"/>
+      </w:rPr>
+    </w:lvl>
+  </w:abstractNum>
+  <w:abstractNum w:abstractNumId="15" w15:restartNumberingAfterBreak="0">
     <w:nsid w:val="734B4D28"/>
     <w:multiLevelType w:val="multilevel"/>
     <w:tmpl w:val="9C7000B0"/>
@@ -7797,7 +9825,7 @@
       </w:rPr>
     </w:lvl>
   </w:abstractNum>
-  <w:abstractNum w:abstractNumId="13" w15:restartNumberingAfterBreak="0">
+  <w:abstractNum w:abstractNumId="16" w15:restartNumberingAfterBreak="0">
     <w:nsid w:val="7BDE52B0"/>
     <w:multiLevelType w:val="hybridMultilevel"/>
     <w:tmpl w:val="34ECA6E6"/>
@@ -7886,7 +9914,7 @@
       </w:pPr>
     </w:lvl>
   </w:abstractNum>
-  <w:abstractNum w:abstractNumId="14" w15:restartNumberingAfterBreak="0">
+  <w:abstractNum w:abstractNumId="17" w15:restartNumberingAfterBreak="0">
     <w:nsid w:val="7F261E48"/>
     <w:multiLevelType w:val="multilevel"/>
     <w:tmpl w:val="D7B27F6E"/>
@@ -8036,25 +10064,25 @@
     </w:lvl>
   </w:abstractNum>
   <w:num w:numId="1" w16cid:durableId="1971283807">
-    <w:abstractNumId w:val="13"/>
+    <w:abstractNumId w:val="16"/>
   </w:num>
   <w:num w:numId="2" w16cid:durableId="792596851">
     <w:abstractNumId w:val="2"/>
   </w:num>
   <w:num w:numId="3" w16cid:durableId="2121223243">
-    <w:abstractNumId w:val="7"/>
+    <w:abstractNumId w:val="9"/>
   </w:num>
   <w:num w:numId="4" w16cid:durableId="1611358173">
-    <w:abstractNumId w:val="9"/>
+    <w:abstractNumId w:val="11"/>
   </w:num>
   <w:num w:numId="5" w16cid:durableId="82721757">
-    <w:abstractNumId w:val="8"/>
+    <w:abstractNumId w:val="10"/>
   </w:num>
   <w:num w:numId="6" w16cid:durableId="141168082">
-    <w:abstractNumId w:val="14"/>
+    <w:abstractNumId w:val="17"/>
   </w:num>
   <w:num w:numId="7" w16cid:durableId="1036587947">
-    <w:abstractNumId w:val="6"/>
+    <w:abstractNumId w:val="8"/>
   </w:num>
   <w:num w:numId="8" w16cid:durableId="1333410516">
     <w:abstractNumId w:val="4"/>
@@ -8063,10 +10091,10 @@
     <w:abstractNumId w:val="0"/>
   </w:num>
   <w:num w:numId="10" w16cid:durableId="1234583602">
-    <w:abstractNumId w:val="10"/>
+    <w:abstractNumId w:val="12"/>
   </w:num>
   <w:num w:numId="11" w16cid:durableId="1522468797">
-    <w:abstractNumId w:val="12"/>
+    <w:abstractNumId w:val="15"/>
   </w:num>
   <w:num w:numId="12" w16cid:durableId="663900052">
     <w:abstractNumId w:val="5"/>
@@ -8075,10 +10103,19 @@
     <w:abstractNumId w:val="3"/>
   </w:num>
   <w:num w:numId="14" w16cid:durableId="1885093534">
-    <w:abstractNumId w:val="11"/>
+    <w:abstractNumId w:val="13"/>
   </w:num>
   <w:num w:numId="15" w16cid:durableId="594481403">
     <w:abstractNumId w:val="1"/>
+  </w:num>
+  <w:num w:numId="16" w16cid:durableId="2102292549">
+    <w:abstractNumId w:val="6"/>
+  </w:num>
+  <w:num w:numId="17" w16cid:durableId="1824354129">
+    <w:abstractNumId w:val="14"/>
+  </w:num>
+  <w:num w:numId="18" w16cid:durableId="875890418">
+    <w:abstractNumId w:val="7"/>
   </w:num>
 </w:numbering>
 </file>

</xml_diff>